<commit_message>
Updated with the diagrams
</commit_message>
<xml_diff>
--- a/Documentation/Game Report.docx
+++ b/Documentation/Game Report.docx
@@ -1,6 +1,6 @@
 
 <file path=word/document.xml><?xml version="1.0" encoding="utf-8"?>
-<w:document xmlns:wpc="http://schemas.microsoft.com/office/word/2010/wordprocessingCanvas" xmlns:mo="http://schemas.microsoft.com/office/mac/office/2008/main" xmlns:mc="http://schemas.openxmlformats.org/markup-compatibility/2006" xmlns:mv="urn:schemas-microsoft-com:mac:vml" xmlns:o="urn:schemas-microsoft-com:office:office" xmlns:r="http://schemas.openxmlformats.org/officeDocument/2006/relationships" xmlns:m="http://schemas.openxmlformats.org/officeDocument/2006/math" xmlns:v="urn:schemas-microsoft-com:vml" xmlns:wp14="http://schemas.microsoft.com/office/word/2010/wordprocessingDrawing" xmlns:wp="http://schemas.openxmlformats.org/drawingml/2006/wordprocessingDrawing" xmlns:w10="urn:schemas-microsoft-com:office:word" xmlns:w="http://schemas.openxmlformats.org/wordprocessingml/2006/main" xmlns:w14="http://schemas.microsoft.com/office/word/2010/wordml" xmlns:wpg="http://schemas.microsoft.com/office/word/2010/wordprocessingGroup" xmlns:wpi="http://schemas.microsoft.com/office/word/2010/wordprocessingInk" xmlns:wne="http://schemas.microsoft.com/office/word/2006/wordml" xmlns:wps="http://schemas.microsoft.com/office/word/2010/wordprocessingShape" mc:Ignorable="w14 wp14">
+<w:document xmlns:wpc="http://schemas.microsoft.com/office/word/2010/wordprocessingCanvas" xmlns:mo="http://schemas.microsoft.com/office/mac/office/2008/main" xmlns:mc="http://schemas.openxmlformats.org/markup-compatibility/2006" xmlns:mv="urn:schemas-microsoft-com:mac:vml" xmlns:o="urn:schemas-microsoft-com:office:office" xmlns:r="http://schemas.openxmlformats.org/officeDocument/2006/relationships" xmlns:m="http://schemas.openxmlformats.org/officeDocument/2006/math" xmlns:v="urn:schemas-microsoft-com:vml" xmlns:wp14="http://schemas.microsoft.com/office/word/2010/wordprocessingDrawing" xmlns:wp="http://schemas.openxmlformats.org/drawingml/2006/wordprocessingDrawing" xmlns:w10="urn:schemas-microsoft-com:office:word" xmlns:w="http://schemas.openxmlformats.org/wordprocessingml/2006/main" xmlns:w14="http://schemas.microsoft.com/office/word/2010/wordml" xmlns:w15="http://schemas.microsoft.com/office/word/2012/wordml" xmlns:wpg="http://schemas.microsoft.com/office/word/2010/wordprocessingGroup" xmlns:wpi="http://schemas.microsoft.com/office/word/2010/wordprocessingInk" xmlns:wne="http://schemas.microsoft.com/office/word/2006/wordml" xmlns:wps="http://schemas.microsoft.com/office/word/2010/wordprocessingShape" mc:Ignorable="w14 w15 wp14">
   <w:body>
     <w:sdt>
       <w:sdtPr>
@@ -10,6 +10,7 @@
           <w:docPartUnique/>
         </w:docPartObj>
       </w:sdtPr>
+      <w:sdtEndPr/>
       <w:sdtContent>
         <w:p>
           <w:r>
@@ -135,6 +136,7 @@
                                     <w:dataBinding w:prefixMappings="xmlns:ns0='http://purl.org/dc/elements/1.1/' xmlns:ns1='http://schemas.openxmlformats.org/package/2006/metadata/core-properties' " w:xpath="/ns1:coreProperties[1]/ns0:creator[1]" w:storeItemID="{6C3C8BC8-F283-45AE-878A-BAB7291924A1}"/>
                                     <w:text/>
                                   </w:sdtPr>
+                                  <w:sdtEndPr/>
                                   <w:sdtContent>
                                     <w:p>
                                       <w:pPr>
@@ -172,27 +174,7 @@
                                           <w:szCs w:val="32"/>
                                           <w:lang w:val="en-GB"/>
                                         </w:rPr>
-                                        <w:t xml:space="preserve"> </w:t>
-                                      </w:r>
-                                      <w:proofErr w:type="spellStart"/>
-                                      <w:r>
-                                        <w:rPr>
-                                          <w:color w:val="FFFFFF" w:themeColor="background1"/>
-                                          <w:sz w:val="32"/>
-                                          <w:szCs w:val="32"/>
-                                          <w:lang w:val="en-GB"/>
-                                        </w:rPr>
-                                        <w:t>Chana</w:t>
-                                      </w:r>
-                                      <w:proofErr w:type="spellEnd"/>
-                                      <w:r>
-                                        <w:rPr>
-                                          <w:color w:val="FFFFFF" w:themeColor="background1"/>
-                                          <w:sz w:val="32"/>
-                                          <w:szCs w:val="32"/>
-                                          <w:lang w:val="en-GB"/>
-                                        </w:rPr>
-                                        <w:t xml:space="preserve">, Matthew </w:t>
+                                        <w:t xml:space="preserve"> Chana, Matthew </w:t>
                                       </w:r>
                                       <w:proofErr w:type="spellStart"/>
                                       <w:r>
@@ -228,6 +210,7 @@
                                       <w:dataBinding w:prefixMappings="xmlns:ns0='http://schemas.openxmlformats.org/officeDocument/2006/extended-properties' " w:xpath="/ns0:Properties[1]/ns0:Company[1]" w:storeItemID="{6668398D-A668-4E3E-A5EB-62B293D839F1}"/>
                                       <w:text/>
                                     </w:sdtPr>
+                                    <w:sdtEndPr/>
                                     <w:sdtContent>
                                       <w:r>
                                         <w:rPr>
@@ -308,6 +291,7 @@
                                     <w:dataBinding w:prefixMappings="xmlns:ns0='http://purl.org/dc/elements/1.1/' xmlns:ns1='http://schemas.openxmlformats.org/package/2006/metadata/core-properties' " w:xpath="/ns1:coreProperties[1]/ns0:title[1]" w:storeItemID="{6C3C8BC8-F283-45AE-878A-BAB7291924A1}"/>
                                     <w:text/>
                                   </w:sdtPr>
+                                  <w:sdtEndPr/>
                                   <w:sdtContent>
                                     <w:p>
                                       <w:pPr>
@@ -348,6 +332,7 @@
                                     <w:dataBinding w:prefixMappings="xmlns:ns0='http://purl.org/dc/elements/1.1/' xmlns:ns1='http://schemas.openxmlformats.org/package/2006/metadata/core-properties' " w:xpath="/ns1:coreProperties[1]/ns0:subject[1]" w:storeItemID="{6C3C8BC8-F283-45AE-878A-BAB7291924A1}"/>
                                     <w:text/>
                                   </w:sdtPr>
+                                  <w:sdtEndPr/>
                                   <w:sdtContent>
                                     <w:p>
                                       <w:pPr>
@@ -393,7 +378,7 @@
                   </wp:anchor>
                 </w:drawing>
               </mc:Choice>
-              <mc:Fallback xmlns:w15="http://schemas.microsoft.com/office/word/2012/wordml">
+              <mc:Fallback>
                 <w:pict>
                   <v:group id="Group 119" o:spid="_x0000_s1026" style="position:absolute;margin-left:0;margin-top:0;width:539.6pt;height:719.9pt;z-index:-251657216;mso-width-percent:882;mso-height-percent:909;mso-position-horizontal:center;mso-position-horizontal-relative:page;mso-position-vertical:center;mso-position-vertical-relative:page;mso-width-percent:882;mso-height-percent:909" coordsize="68580,92717" o:gfxdata="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">
                     <v:rect id="Rectangle 120" o:spid="_x0000_s1027" style="position:absolute;top:73152;width:68580;height:1431;visibility:visible;mso-wrap-style:square;v-text-anchor:middle" o:gfxdata="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" fillcolor="#5b9bd5 [3204]" stroked="f" strokeweight="1pt"/>
@@ -1711,7 +1696,7 @@
                     <pic:cNvPicPr/>
                   </pic:nvPicPr>
                   <pic:blipFill>
-                    <a:blip r:embed="rId8"/>
+                    <a:blip r:embed="rId7"/>
                     <a:stretch>
                       <a:fillRect/>
                     </a:stretch>
@@ -1819,7 +1804,6 @@
           <w:szCs w:val="24"/>
         </w:rPr>
       </w:pPr>
-      <w:bookmarkStart w:id="0" w:name="_GoBack"/>
       <w:r>
         <w:rPr>
           <w:noProof/>
@@ -1830,6 +1814,140 @@
             <wp:extent cx="4926101" cy="3496733"/>
             <wp:effectExtent l="0" t="0" r="1905" b="8890"/>
             <wp:docPr id="4" name="Picture 4"/>
+            <wp:cNvGraphicFramePr>
+              <a:graphicFrameLocks xmlns:a="http://schemas.openxmlformats.org/drawingml/2006/main" noChangeAspect="1"/>
+            </wp:cNvGraphicFramePr>
+            <a:graphic xmlns:a="http://schemas.openxmlformats.org/drawingml/2006/main">
+              <a:graphicData uri="http://schemas.openxmlformats.org/drawingml/2006/picture">
+                <pic:pic xmlns:pic="http://schemas.openxmlformats.org/drawingml/2006/picture">
+                  <pic:nvPicPr>
+                    <pic:cNvPr id="1" name=""/>
+                    <pic:cNvPicPr/>
+                  </pic:nvPicPr>
+                  <pic:blipFill>
+                    <a:blip r:embed="rId8"/>
+                    <a:stretch>
+                      <a:fillRect/>
+                    </a:stretch>
+                  </pic:blipFill>
+                  <pic:spPr>
+                    <a:xfrm>
+                      <a:off x="0" y="0"/>
+                      <a:ext cx="4945004" cy="3510151"/>
+                    </a:xfrm>
+                    <a:prstGeom prst="rect">
+                      <a:avLst/>
+                    </a:prstGeom>
+                  </pic:spPr>
+                </pic:pic>
+              </a:graphicData>
+            </a:graphic>
+          </wp:inline>
+        </w:drawing>
+      </w:r>
+    </w:p>
+    <w:p>
+      <w:pPr>
+        <w:rPr>
+          <w:sz w:val="24"/>
+          <w:szCs w:val="24"/>
+        </w:rPr>
+      </w:pPr>
+      <w:r>
+        <w:rPr>
+          <w:sz w:val="24"/>
+          <w:szCs w:val="24"/>
+        </w:rPr>
+        <w:t>If the Settings button is pressed</w:t>
+      </w:r>
+      <w:r>
+        <w:rPr>
+          <w:sz w:val="24"/>
+          <w:szCs w:val="24"/>
+        </w:rPr>
+        <w:t xml:space="preserve"> on the </w:t>
+      </w:r>
+      <w:proofErr w:type="spellStart"/>
+      <w:r>
+        <w:rPr>
+          <w:sz w:val="24"/>
+          <w:szCs w:val="24"/>
+        </w:rPr>
+        <w:t>MenuScreen</w:t>
+      </w:r>
+      <w:proofErr w:type="spellEnd"/>
+      <w:r>
+        <w:rPr>
+          <w:sz w:val="24"/>
+          <w:szCs w:val="24"/>
+        </w:rPr>
+        <w:t xml:space="preserve">, the </w:t>
+      </w:r>
+      <w:proofErr w:type="spellStart"/>
+      <w:r>
+        <w:rPr>
+          <w:sz w:val="24"/>
+          <w:szCs w:val="24"/>
+        </w:rPr>
+        <w:t>SettingsS</w:t>
+      </w:r>
+      <w:r>
+        <w:rPr>
+          <w:sz w:val="24"/>
+          <w:szCs w:val="24"/>
+        </w:rPr>
+        <w:t>creen</w:t>
+      </w:r>
+      <w:proofErr w:type="spellEnd"/>
+      <w:r>
+        <w:rPr>
+          <w:sz w:val="24"/>
+          <w:szCs w:val="24"/>
+        </w:rPr>
+        <w:t xml:space="preserve"> is displayed. Here settings about the game can be altered.</w:t>
+      </w:r>
+      <w:r>
+        <w:rPr>
+          <w:sz w:val="24"/>
+          <w:szCs w:val="24"/>
+        </w:rPr>
+        <w:t xml:space="preserve"> The Back button goes back to the </w:t>
+      </w:r>
+      <w:proofErr w:type="spellStart"/>
+      <w:r>
+        <w:rPr>
+          <w:sz w:val="24"/>
+          <w:szCs w:val="24"/>
+        </w:rPr>
+        <w:t>MenuScreen</w:t>
+      </w:r>
+      <w:proofErr w:type="spellEnd"/>
+      <w:r>
+        <w:rPr>
+          <w:sz w:val="24"/>
+          <w:szCs w:val="24"/>
+        </w:rPr>
+        <w:t>.</w:t>
+      </w:r>
+    </w:p>
+    <w:p>
+      <w:pPr>
+        <w:rPr>
+          <w:sz w:val="24"/>
+          <w:szCs w:val="24"/>
+        </w:rPr>
+      </w:pPr>
+      <w:r>
+        <w:rPr>
+          <w:noProof/>
+          <w:lang w:val="en-US"/>
+        </w:rPr>
+        <w:lastRenderedPageBreak/>
+        <w:drawing>
+          <wp:inline distT="0" distB="0" distL="0" distR="0" wp14:anchorId="44CBC3B5" wp14:editId="581FC2BB">
+            <wp:extent cx="5100504" cy="3620534"/>
+            <wp:effectExtent l="0" t="0" r="5080" b="0"/>
+            <wp:docPr id="6" name="Picture 6"/>
             <wp:cNvGraphicFramePr>
               <a:graphicFrameLocks xmlns:a="http://schemas.openxmlformats.org/drawingml/2006/main" noChangeAspect="1"/>
             </wp:cNvGraphicFramePr>
@@ -1849,7 +1967,7 @@
                   <pic:spPr>
                     <a:xfrm>
                       <a:off x="0" y="0"/>
-                      <a:ext cx="4945004" cy="3510151"/>
+                      <a:ext cx="5112525" cy="3629067"/>
                     </a:xfrm>
                     <a:prstGeom prst="rect">
                       <a:avLst/>
@@ -1861,21 +1979,20 @@
           </wp:inline>
         </w:drawing>
       </w:r>
-      <w:bookmarkEnd w:id="0"/>
-    </w:p>
-    <w:p>
-      <w:pPr>
-        <w:rPr>
-          <w:sz w:val="24"/>
-          <w:szCs w:val="24"/>
-        </w:rPr>
-      </w:pPr>
-      <w:r>
-        <w:rPr>
-          <w:sz w:val="24"/>
-          <w:szCs w:val="24"/>
-        </w:rPr>
-        <w:t>If the Settings button is pressed</w:t>
+    </w:p>
+    <w:p>
+      <w:pPr>
+        <w:rPr>
+          <w:sz w:val="24"/>
+          <w:szCs w:val="24"/>
+        </w:rPr>
+      </w:pPr>
+      <w:r>
+        <w:rPr>
+          <w:sz w:val="24"/>
+          <w:szCs w:val="24"/>
+        </w:rPr>
+        <w:t>If the About button is pressed</w:t>
       </w:r>
       <w:r>
         <w:rPr>
@@ -1898,37 +2015,28 @@
           <w:sz w:val="24"/>
           <w:szCs w:val="24"/>
         </w:rPr>
-        <w:t xml:space="preserve">, the </w:t>
-      </w:r>
-      <w:proofErr w:type="spellStart"/>
-      <w:r>
-        <w:rPr>
-          <w:sz w:val="24"/>
-          <w:szCs w:val="24"/>
-        </w:rPr>
-        <w:t>SettingsS</w:t>
-      </w:r>
-      <w:r>
-        <w:rPr>
-          <w:sz w:val="24"/>
-          <w:szCs w:val="24"/>
-        </w:rPr>
-        <w:t>creen</w:t>
-      </w:r>
-      <w:proofErr w:type="spellEnd"/>
-      <w:r>
-        <w:rPr>
-          <w:sz w:val="24"/>
-          <w:szCs w:val="24"/>
-        </w:rPr>
-        <w:t xml:space="preserve"> is displayed. Here settings about the game can be altered.</w:t>
-      </w:r>
-      <w:r>
-        <w:rPr>
-          <w:sz w:val="24"/>
-          <w:szCs w:val="24"/>
-        </w:rPr>
-        <w:t xml:space="preserve"> The Back button goes back to the </w:t>
+        <w:t>, the About</w:t>
+      </w:r>
+      <w:r>
+        <w:rPr>
+          <w:sz w:val="24"/>
+          <w:szCs w:val="24"/>
+        </w:rPr>
+        <w:t xml:space="preserve">Screen is displayed. Here </w:t>
+      </w:r>
+      <w:r>
+        <w:rPr>
+          <w:sz w:val="24"/>
+          <w:szCs w:val="24"/>
+        </w:rPr>
+        <w:t>information about the game is displayed</w:t>
+      </w:r>
+      <w:r>
+        <w:rPr>
+          <w:sz w:val="24"/>
+          <w:szCs w:val="24"/>
+        </w:rPr>
+        <w:t xml:space="preserve">. The Back button goes back to the </w:t>
       </w:r>
       <w:proofErr w:type="spellStart"/>
       <w:r>
@@ -1959,12 +2067,11 @@
           <w:noProof/>
           <w:lang w:val="en-US"/>
         </w:rPr>
-        <w:lastRenderedPageBreak/>
         <w:drawing>
-          <wp:inline distT="0" distB="0" distL="0" distR="0" wp14:anchorId="44CBC3B5" wp14:editId="581FC2BB">
-            <wp:extent cx="5100504" cy="3620534"/>
-            <wp:effectExtent l="0" t="0" r="5080" b="0"/>
-            <wp:docPr id="6" name="Picture 6"/>
+          <wp:inline distT="0" distB="0" distL="0" distR="0" wp14:anchorId="557E60D1" wp14:editId="6C550671">
+            <wp:extent cx="5181349" cy="3677920"/>
+            <wp:effectExtent l="0" t="0" r="635" b="0"/>
+            <wp:docPr id="7" name="Picture 7"/>
             <wp:cNvGraphicFramePr>
               <a:graphicFrameLocks xmlns:a="http://schemas.openxmlformats.org/drawingml/2006/main" noChangeAspect="1"/>
             </wp:cNvGraphicFramePr>
@@ -1984,146 +2091,6 @@
                   <pic:spPr>
                     <a:xfrm>
                       <a:off x="0" y="0"/>
-                      <a:ext cx="5112525" cy="3629067"/>
-                    </a:xfrm>
-                    <a:prstGeom prst="rect">
-                      <a:avLst/>
-                    </a:prstGeom>
-                  </pic:spPr>
-                </pic:pic>
-              </a:graphicData>
-            </a:graphic>
-          </wp:inline>
-        </w:drawing>
-      </w:r>
-    </w:p>
-    <w:p>
-      <w:pPr>
-        <w:rPr>
-          <w:sz w:val="24"/>
-          <w:szCs w:val="24"/>
-        </w:rPr>
-      </w:pPr>
-      <w:r>
-        <w:rPr>
-          <w:sz w:val="24"/>
-          <w:szCs w:val="24"/>
-        </w:rPr>
-        <w:t xml:space="preserve">If the </w:t>
-      </w:r>
-      <w:proofErr w:type="gramStart"/>
-      <w:r>
-        <w:rPr>
-          <w:sz w:val="24"/>
-          <w:szCs w:val="24"/>
-        </w:rPr>
-        <w:t>About</w:t>
-      </w:r>
-      <w:proofErr w:type="gramEnd"/>
-      <w:r>
-        <w:rPr>
-          <w:sz w:val="24"/>
-          <w:szCs w:val="24"/>
-        </w:rPr>
-        <w:t xml:space="preserve"> button is pressed</w:t>
-      </w:r>
-      <w:r>
-        <w:rPr>
-          <w:sz w:val="24"/>
-          <w:szCs w:val="24"/>
-        </w:rPr>
-        <w:t xml:space="preserve"> on the </w:t>
-      </w:r>
-      <w:proofErr w:type="spellStart"/>
-      <w:r>
-        <w:rPr>
-          <w:sz w:val="24"/>
-          <w:szCs w:val="24"/>
-        </w:rPr>
-        <w:t>MenuScreen</w:t>
-      </w:r>
-      <w:proofErr w:type="spellEnd"/>
-      <w:r>
-        <w:rPr>
-          <w:sz w:val="24"/>
-          <w:szCs w:val="24"/>
-        </w:rPr>
-        <w:t>, the About</w:t>
-      </w:r>
-      <w:r>
-        <w:rPr>
-          <w:sz w:val="24"/>
-          <w:szCs w:val="24"/>
-        </w:rPr>
-        <w:t xml:space="preserve">Screen is displayed. Here </w:t>
-      </w:r>
-      <w:r>
-        <w:rPr>
-          <w:sz w:val="24"/>
-          <w:szCs w:val="24"/>
-        </w:rPr>
-        <w:t>information about the game is displayed</w:t>
-      </w:r>
-      <w:r>
-        <w:rPr>
-          <w:sz w:val="24"/>
-          <w:szCs w:val="24"/>
-        </w:rPr>
-        <w:t xml:space="preserve">. The Back button goes back to the </w:t>
-      </w:r>
-      <w:proofErr w:type="spellStart"/>
-      <w:r>
-        <w:rPr>
-          <w:sz w:val="24"/>
-          <w:szCs w:val="24"/>
-        </w:rPr>
-        <w:t>MenuScreen</w:t>
-      </w:r>
-      <w:proofErr w:type="spellEnd"/>
-      <w:r>
-        <w:rPr>
-          <w:sz w:val="24"/>
-          <w:szCs w:val="24"/>
-        </w:rPr>
-        <w:t>.</w:t>
-      </w:r>
-    </w:p>
-    <w:p>
-      <w:pPr>
-        <w:rPr>
-          <w:sz w:val="24"/>
-          <w:szCs w:val="24"/>
-        </w:rPr>
-      </w:pPr>
-      <w:r>
-        <w:rPr>
-          <w:noProof/>
-          <w:lang w:val="en-US"/>
-        </w:rPr>
-        <w:drawing>
-          <wp:inline distT="0" distB="0" distL="0" distR="0" wp14:anchorId="557E60D1" wp14:editId="6C550671">
-            <wp:extent cx="5181349" cy="3677920"/>
-            <wp:effectExtent l="0" t="0" r="635" b="0"/>
-            <wp:docPr id="7" name="Picture 7"/>
-            <wp:cNvGraphicFramePr>
-              <a:graphicFrameLocks xmlns:a="http://schemas.openxmlformats.org/drawingml/2006/main" noChangeAspect="1"/>
-            </wp:cNvGraphicFramePr>
-            <a:graphic xmlns:a="http://schemas.openxmlformats.org/drawingml/2006/main">
-              <a:graphicData uri="http://schemas.openxmlformats.org/drawingml/2006/picture">
-                <pic:pic xmlns:pic="http://schemas.openxmlformats.org/drawingml/2006/picture">
-                  <pic:nvPicPr>
-                    <pic:cNvPr id="1" name=""/>
-                    <pic:cNvPicPr/>
-                  </pic:nvPicPr>
-                  <pic:blipFill>
-                    <a:blip r:embed="rId11"/>
-                    <a:stretch>
-                      <a:fillRect/>
-                    </a:stretch>
-                  </pic:blipFill>
-                  <pic:spPr>
-                    <a:xfrm>
-                      <a:off x="0" y="0"/>
                       <a:ext cx="5190280" cy="3684259"/>
                     </a:xfrm>
                     <a:prstGeom prst="rect">
@@ -2249,12 +2216,220 @@
       </w:pPr>
       <w:r>
         <w:rPr>
+          <w:noProof/>
+          <w:sz w:val="24"/>
+          <w:szCs w:val="24"/>
+          <w:u w:val="single"/>
+          <w:lang w:val="en-US"/>
+        </w:rPr>
+        <w:drawing>
+          <wp:inline distT="0" distB="0" distL="0" distR="0" wp14:anchorId="541DB65D" wp14:editId="60A769DF">
+            <wp:extent cx="3366135" cy="2904168"/>
+            <wp:effectExtent l="0" t="0" r="12065" b="0"/>
+            <wp:docPr id="9" name="Picture 9" descr="../../ConnectionArchitecture.png"/>
+            <wp:cNvGraphicFramePr>
+              <a:graphicFrameLocks xmlns:a="http://schemas.openxmlformats.org/drawingml/2006/main" noChangeAspect="1"/>
+            </wp:cNvGraphicFramePr>
+            <a:graphic xmlns:a="http://schemas.openxmlformats.org/drawingml/2006/main">
+              <a:graphicData uri="http://schemas.openxmlformats.org/drawingml/2006/picture">
+                <pic:pic xmlns:pic="http://schemas.openxmlformats.org/drawingml/2006/picture">
+                  <pic:nvPicPr>
+                    <pic:cNvPr id="0" name="Picture 1" descr="../../ConnectionArchitecture.png"/>
+                    <pic:cNvPicPr>
+                      <a:picLocks noChangeAspect="1" noChangeArrowheads="1"/>
+                    </pic:cNvPicPr>
+                  </pic:nvPicPr>
+                  <pic:blipFill>
+                    <a:blip r:embed="rId11">
+                      <a:extLst>
+                        <a:ext uri="{28A0092B-C50C-407E-A947-70E740481C1C}">
+                          <a14:useLocalDpi xmlns:a14="http://schemas.microsoft.com/office/drawing/2010/main" val="0"/>
+                        </a:ext>
+                      </a:extLst>
+                    </a:blip>
+                    <a:srcRect/>
+                    <a:stretch>
+                      <a:fillRect/>
+                    </a:stretch>
+                  </pic:blipFill>
+                  <pic:spPr bwMode="auto">
+                    <a:xfrm>
+                      <a:off x="0" y="0"/>
+                      <a:ext cx="3370242" cy="2907711"/>
+                    </a:xfrm>
+                    <a:prstGeom prst="rect">
+                      <a:avLst/>
+                    </a:prstGeom>
+                    <a:noFill/>
+                    <a:ln>
+                      <a:noFill/>
+                    </a:ln>
+                  </pic:spPr>
+                </pic:pic>
+              </a:graphicData>
+            </a:graphic>
+          </wp:inline>
+        </w:drawing>
+      </w:r>
+    </w:p>
+    <w:p>
+      <w:pPr>
+        <w:rPr>
+          <w:sz w:val="24"/>
+          <w:szCs w:val="24"/>
+          <w:u w:val="single"/>
+        </w:rPr>
+      </w:pPr>
+      <w:r>
+        <w:rPr>
           <w:sz w:val="24"/>
           <w:szCs w:val="24"/>
           <w:u w:val="single"/>
         </w:rPr>
         <w:t>Component Interactions</w:t>
       </w:r>
+    </w:p>
+    <w:p>
+      <w:pPr>
+        <w:rPr>
+          <w:sz w:val="24"/>
+          <w:szCs w:val="24"/>
+          <w:u w:val="single"/>
+        </w:rPr>
+      </w:pPr>
+      <w:r>
+        <w:rPr>
+          <w:noProof/>
+          <w:sz w:val="24"/>
+          <w:szCs w:val="24"/>
+          <w:u w:val="single"/>
+          <w:lang w:val="en-US"/>
+        </w:rPr>
+        <w:drawing>
+          <wp:inline distT="0" distB="0" distL="0" distR="0" wp14:anchorId="4763A258" wp14:editId="7EA4FA70">
+            <wp:extent cx="5725160" cy="3363595"/>
+            <wp:effectExtent l="0" t="0" r="0" b="0"/>
+            <wp:docPr id="11" name="Picture 11" descr="../../Structure%20Diagram.png"/>
+            <wp:cNvGraphicFramePr>
+              <a:graphicFrameLocks xmlns:a="http://schemas.openxmlformats.org/drawingml/2006/main" noChangeAspect="1"/>
+            </wp:cNvGraphicFramePr>
+            <a:graphic xmlns:a="http://schemas.openxmlformats.org/drawingml/2006/main">
+              <a:graphicData uri="http://schemas.openxmlformats.org/drawingml/2006/picture">
+                <pic:pic xmlns:pic="http://schemas.openxmlformats.org/drawingml/2006/picture">
+                  <pic:nvPicPr>
+                    <pic:cNvPr id="0" name="Picture 3" descr="../../Structure%20Diagram.png"/>
+                    <pic:cNvPicPr>
+                      <a:picLocks noChangeAspect="1" noChangeArrowheads="1"/>
+                    </pic:cNvPicPr>
+                  </pic:nvPicPr>
+                  <pic:blipFill>
+                    <a:blip r:embed="rId12">
+                      <a:extLst>
+                        <a:ext uri="{28A0092B-C50C-407E-A947-70E740481C1C}">
+                          <a14:useLocalDpi xmlns:a14="http://schemas.microsoft.com/office/drawing/2010/main" val="0"/>
+                        </a:ext>
+                      </a:extLst>
+                    </a:blip>
+                    <a:srcRect/>
+                    <a:stretch>
+                      <a:fillRect/>
+                    </a:stretch>
+                  </pic:blipFill>
+                  <pic:spPr bwMode="auto">
+                    <a:xfrm>
+                      <a:off x="0" y="0"/>
+                      <a:ext cx="5725160" cy="3363595"/>
+                    </a:xfrm>
+                    <a:prstGeom prst="rect">
+                      <a:avLst/>
+                    </a:prstGeom>
+                    <a:noFill/>
+                    <a:ln>
+                      <a:noFill/>
+                    </a:ln>
+                  </pic:spPr>
+                </pic:pic>
+              </a:graphicData>
+            </a:graphic>
+          </wp:inline>
+        </w:drawing>
+      </w:r>
+    </w:p>
+    <w:p>
+      <w:pPr>
+        <w:rPr>
+          <w:sz w:val="24"/>
+          <w:szCs w:val="24"/>
+          <w:u w:val="single"/>
+        </w:rPr>
+      </w:pPr>
+      <w:r>
+        <w:rPr>
+          <w:noProof/>
+          <w:sz w:val="24"/>
+          <w:szCs w:val="24"/>
+          <w:u w:val="single"/>
+          <w:lang w:val="en-US"/>
+        </w:rPr>
+        <w:lastRenderedPageBreak/>
+        <w:drawing>
+          <wp:inline distT="0" distB="0" distL="0" distR="0" wp14:anchorId="4CEF2B75" wp14:editId="6B3103A0">
+            <wp:extent cx="5537835" cy="4508539"/>
+            <wp:effectExtent l="0" t="0" r="0" b="12700"/>
+            <wp:docPr id="10" name="Picture 10" descr="../../Multiplayer%20Manager.png"/>
+            <wp:cNvGraphicFramePr>
+              <a:graphicFrameLocks xmlns:a="http://schemas.openxmlformats.org/drawingml/2006/main" noChangeAspect="1"/>
+            </wp:cNvGraphicFramePr>
+            <a:graphic xmlns:a="http://schemas.openxmlformats.org/drawingml/2006/main">
+              <a:graphicData uri="http://schemas.openxmlformats.org/drawingml/2006/picture">
+                <pic:pic xmlns:pic="http://schemas.openxmlformats.org/drawingml/2006/picture">
+                  <pic:nvPicPr>
+                    <pic:cNvPr id="0" name="Picture 2" descr="../../Multiplayer%20Manager.png"/>
+                    <pic:cNvPicPr>
+                      <a:picLocks noChangeAspect="1" noChangeArrowheads="1"/>
+                    </pic:cNvPicPr>
+                  </pic:nvPicPr>
+                  <pic:blipFill>
+                    <a:blip r:embed="rId13">
+                      <a:extLst>
+                        <a:ext uri="{28A0092B-C50C-407E-A947-70E740481C1C}">
+                          <a14:useLocalDpi xmlns:a14="http://schemas.microsoft.com/office/drawing/2010/main" val="0"/>
+                        </a:ext>
+                      </a:extLst>
+                    </a:blip>
+                    <a:srcRect/>
+                    <a:stretch>
+                      <a:fillRect/>
+                    </a:stretch>
+                  </pic:blipFill>
+                  <pic:spPr bwMode="auto">
+                    <a:xfrm>
+                      <a:off x="0" y="0"/>
+                      <a:ext cx="5550972" cy="4519234"/>
+                    </a:xfrm>
+                    <a:prstGeom prst="rect">
+                      <a:avLst/>
+                    </a:prstGeom>
+                    <a:noFill/>
+                    <a:ln>
+                      <a:noFill/>
+                    </a:ln>
+                  </pic:spPr>
+                </pic:pic>
+              </a:graphicData>
+            </a:graphic>
+          </wp:inline>
+        </w:drawing>
+      </w:r>
+    </w:p>
+    <w:p>
+      <w:pPr>
+        <w:rPr>
+          <w:sz w:val="24"/>
+          <w:szCs w:val="24"/>
+          <w:u w:val="single"/>
+        </w:rPr>
+      </w:pPr>
     </w:p>
     <w:p>
       <w:pPr>
@@ -2322,6 +2497,73 @@
       </w:pPr>
       <w:r>
         <w:rPr>
+          <w:noProof/>
+          <w:sz w:val="24"/>
+          <w:szCs w:val="24"/>
+          <w:u w:val="single"/>
+          <w:lang w:val="en-US"/>
+        </w:rPr>
+        <w:lastRenderedPageBreak/>
+        <w:drawing>
+          <wp:inline distT="0" distB="0" distL="0" distR="0" wp14:anchorId="2DF392E2" wp14:editId="474A0429">
+            <wp:extent cx="5732780" cy="3363595"/>
+            <wp:effectExtent l="0" t="0" r="7620" b="0"/>
+            <wp:docPr id="13" name="Picture 13" descr="../../gameObjects-3.png"/>
+            <wp:cNvGraphicFramePr>
+              <a:graphicFrameLocks xmlns:a="http://schemas.openxmlformats.org/drawingml/2006/main" noChangeAspect="1"/>
+            </wp:cNvGraphicFramePr>
+            <a:graphic xmlns:a="http://schemas.openxmlformats.org/drawingml/2006/main">
+              <a:graphicData uri="http://schemas.openxmlformats.org/drawingml/2006/picture">
+                <pic:pic xmlns:pic="http://schemas.openxmlformats.org/drawingml/2006/picture">
+                  <pic:nvPicPr>
+                    <pic:cNvPr id="0" name="Picture 5" descr="../../gameObjects-3.png"/>
+                    <pic:cNvPicPr>
+                      <a:picLocks noChangeAspect="1" noChangeArrowheads="1"/>
+                    </pic:cNvPicPr>
+                  </pic:nvPicPr>
+                  <pic:blipFill>
+                    <a:blip r:embed="rId14">
+                      <a:extLst>
+                        <a:ext uri="{28A0092B-C50C-407E-A947-70E740481C1C}">
+                          <a14:useLocalDpi xmlns:a14="http://schemas.microsoft.com/office/drawing/2010/main" val="0"/>
+                        </a:ext>
+                      </a:extLst>
+                    </a:blip>
+                    <a:srcRect/>
+                    <a:stretch>
+                      <a:fillRect/>
+                    </a:stretch>
+                  </pic:blipFill>
+                  <pic:spPr bwMode="auto">
+                    <a:xfrm>
+                      <a:off x="0" y="0"/>
+                      <a:ext cx="5732780" cy="3363595"/>
+                    </a:xfrm>
+                    <a:prstGeom prst="rect">
+                      <a:avLst/>
+                    </a:prstGeom>
+                    <a:noFill/>
+                    <a:ln>
+                      <a:noFill/>
+                    </a:ln>
+                  </pic:spPr>
+                </pic:pic>
+              </a:graphicData>
+            </a:graphic>
+          </wp:inline>
+        </w:drawing>
+      </w:r>
+    </w:p>
+    <w:p>
+      <w:pPr>
+        <w:rPr>
+          <w:sz w:val="24"/>
+          <w:szCs w:val="24"/>
+          <w:u w:val="single"/>
+        </w:rPr>
+      </w:pPr>
+      <w:r>
+        <w:rPr>
           <w:sz w:val="24"/>
           <w:szCs w:val="24"/>
           <w:u w:val="single"/>
@@ -2453,7 +2695,7 @@
         </w:rPr>
         <w:t xml:space="preserve">Space-Star Background (Website) - </w:t>
       </w:r>
-      <w:hyperlink r:id="rId12" w:history="1">
+      <w:hyperlink r:id="rId15" w:history="1">
         <w:r>
           <w:rPr>
             <w:rStyle w:val="Hyperlink"/>
@@ -2485,7 +2727,7 @@
         </w:rPr>
         <w:t xml:space="preserve">Reference - </w:t>
       </w:r>
-      <w:hyperlink r:id="rId13" w:history="1">
+      <w:hyperlink r:id="rId16" w:history="1">
         <w:r>
           <w:rPr>
             <w:rStyle w:val="Hyperlink"/>
@@ -2524,7 +2766,7 @@
         </w:rPr>
         <w:t xml:space="preserve"> Title (Website) - </w:t>
       </w:r>
-      <w:hyperlink r:id="rId14" w:history="1">
+      <w:hyperlink r:id="rId17" w:history="1">
         <w:r>
           <w:rPr>
             <w:rStyle w:val="Hyperlink"/>
@@ -2641,8 +2883,54 @@
           <w:szCs w:val="24"/>
           <w:u w:val="single"/>
         </w:rPr>
-        <w:t>Vishal Patel</w:t>
-      </w:r>
+        <w:t xml:space="preserve">Vishal </w:t>
+      </w:r>
+      <w:proofErr w:type="spellStart"/>
+      <w:r>
+        <w:rPr>
+          <w:sz w:val="24"/>
+          <w:szCs w:val="24"/>
+          <w:u w:val="single"/>
+        </w:rPr>
+        <w:t>Pate</w:t>
+      </w:r>
+      <w:r>
+        <w:rPr>
+          <w:sz w:val="24"/>
+          <w:szCs w:val="24"/>
+          <w:u w:val="single"/>
+        </w:rPr>
+        <w:t>ee</w:t>
+      </w:r>
+      <w:r>
+        <w:rPr>
+          <w:sz w:val="24"/>
+          <w:szCs w:val="24"/>
+          <w:u w:val="single"/>
+        </w:rPr>
+        <w:t>l</w:t>
+      </w:r>
+      <w:proofErr w:type="spellEnd"/>
+    </w:p>
+    <w:p>
+      <w:pPr>
+        <w:rPr>
+          <w:sz w:val="24"/>
+          <w:szCs w:val="24"/>
+          <w:u w:val="single"/>
+        </w:rPr>
+      </w:pPr>
+    </w:p>
+    <w:p>
+      <w:pPr>
+        <w:rPr>
+          <w:sz w:val="24"/>
+          <w:szCs w:val="24"/>
+          <w:u w:val="single"/>
+        </w:rPr>
+      </w:pPr>
+      <w:bookmarkStart w:id="0" w:name="_GoBack"/>
+      <w:bookmarkEnd w:id="0"/>
     </w:p>
     <w:p>
       <w:pPr>
@@ -2775,7 +3063,6 @@
           <w:sz w:val="24"/>
           <w:szCs w:val="24"/>
         </w:rPr>
-        <w:lastRenderedPageBreak/>
         <w:t>Documentation</w:t>
       </w:r>
       <w:r>
@@ -2847,18 +3134,8 @@
           <w:szCs w:val="24"/>
           <w:u w:val="single"/>
         </w:rPr>
-        <w:t xml:space="preserve"> </w:t>
-      </w:r>
-      <w:proofErr w:type="spellStart"/>
-      <w:r>
-        <w:rPr>
-          <w:sz w:val="24"/>
-          <w:szCs w:val="24"/>
-          <w:u w:val="single"/>
-        </w:rPr>
-        <w:t>Chana</w:t>
-      </w:r>
-      <w:proofErr w:type="spellEnd"/>
+        <w:t xml:space="preserve"> Chana</w:t>
+      </w:r>
     </w:p>
     <w:p>
       <w:pPr>
@@ -3003,7 +3280,7 @@
       </w:pPr>
     </w:p>
     <w:sectPr>
-      <w:headerReference w:type="default" r:id="rId15"/>
+      <w:headerReference w:type="default" r:id="rId18"/>
       <w:pgSz w:w="11906" w:h="16838"/>
       <w:pgMar w:top="1440" w:right="1440" w:bottom="1440" w:left="1440" w:header="708" w:footer="708" w:gutter="0"/>
       <w:pgNumType w:start="0"/>
@@ -3016,7 +3293,7 @@
 </file>
 
 <file path=word/endnotes.xml><?xml version="1.0" encoding="utf-8"?>
-<w:endnotes xmlns:wpc="http://schemas.microsoft.com/office/word/2010/wordprocessingCanvas" xmlns:mo="http://schemas.microsoft.com/office/mac/office/2008/main" xmlns:mc="http://schemas.openxmlformats.org/markup-compatibility/2006" xmlns:mv="urn:schemas-microsoft-com:mac:vml" xmlns:o="urn:schemas-microsoft-com:office:office" xmlns:r="http://schemas.openxmlformats.org/officeDocument/2006/relationships" xmlns:m="http://schemas.openxmlformats.org/officeDocument/2006/math" xmlns:v="urn:schemas-microsoft-com:vml" xmlns:wp14="http://schemas.microsoft.com/office/word/2010/wordprocessingDrawing" xmlns:wp="http://schemas.openxmlformats.org/drawingml/2006/wordprocessingDrawing" xmlns:w10="urn:schemas-microsoft-com:office:word" xmlns:w="http://schemas.openxmlformats.org/wordprocessingml/2006/main" xmlns:w14="http://schemas.microsoft.com/office/word/2010/wordml" xmlns:wpg="http://schemas.microsoft.com/office/word/2010/wordprocessingGroup" xmlns:wpi="http://schemas.microsoft.com/office/word/2010/wordprocessingInk" xmlns:wne="http://schemas.microsoft.com/office/word/2006/wordml" xmlns:wps="http://schemas.microsoft.com/office/word/2010/wordprocessingShape" mc:Ignorable="w14 wp14">
+<w:endnotes xmlns:wpc="http://schemas.microsoft.com/office/word/2010/wordprocessingCanvas" xmlns:mo="http://schemas.microsoft.com/office/mac/office/2008/main" xmlns:mc="http://schemas.openxmlformats.org/markup-compatibility/2006" xmlns:mv="urn:schemas-microsoft-com:mac:vml" xmlns:o="urn:schemas-microsoft-com:office:office" xmlns:r="http://schemas.openxmlformats.org/officeDocument/2006/relationships" xmlns:m="http://schemas.openxmlformats.org/officeDocument/2006/math" xmlns:v="urn:schemas-microsoft-com:vml" xmlns:wp14="http://schemas.microsoft.com/office/word/2010/wordprocessingDrawing" xmlns:wp="http://schemas.openxmlformats.org/drawingml/2006/wordprocessingDrawing" xmlns:w10="urn:schemas-microsoft-com:office:word" xmlns:w="http://schemas.openxmlformats.org/wordprocessingml/2006/main" xmlns:w14="http://schemas.microsoft.com/office/word/2010/wordml" xmlns:w15="http://schemas.microsoft.com/office/word/2012/wordml" xmlns:wpg="http://schemas.microsoft.com/office/word/2010/wordprocessingGroup" xmlns:wpi="http://schemas.microsoft.com/office/word/2010/wordprocessingInk" xmlns:wne="http://schemas.microsoft.com/office/word/2006/wordml" xmlns:wps="http://schemas.microsoft.com/office/word/2010/wordprocessingShape" mc:Ignorable="w14 w15 wp14">
   <w:endnote w:type="separator" w:id="-1">
     <w:p>
       <w:pPr>
@@ -3041,7 +3318,7 @@
 </file>
 
 <file path=word/footnotes.xml><?xml version="1.0" encoding="utf-8"?>
-<w:footnotes xmlns:wpc="http://schemas.microsoft.com/office/word/2010/wordprocessingCanvas" xmlns:mo="http://schemas.microsoft.com/office/mac/office/2008/main" xmlns:mc="http://schemas.openxmlformats.org/markup-compatibility/2006" xmlns:mv="urn:schemas-microsoft-com:mac:vml" xmlns:o="urn:schemas-microsoft-com:office:office" xmlns:r="http://schemas.openxmlformats.org/officeDocument/2006/relationships" xmlns:m="http://schemas.openxmlformats.org/officeDocument/2006/math" xmlns:v="urn:schemas-microsoft-com:vml" xmlns:wp14="http://schemas.microsoft.com/office/word/2010/wordprocessingDrawing" xmlns:wp="http://schemas.openxmlformats.org/drawingml/2006/wordprocessingDrawing" xmlns:w10="urn:schemas-microsoft-com:office:word" xmlns:w="http://schemas.openxmlformats.org/wordprocessingml/2006/main" xmlns:w14="http://schemas.microsoft.com/office/word/2010/wordml" xmlns:wpg="http://schemas.microsoft.com/office/word/2010/wordprocessingGroup" xmlns:wpi="http://schemas.microsoft.com/office/word/2010/wordprocessingInk" xmlns:wne="http://schemas.microsoft.com/office/word/2006/wordml" xmlns:wps="http://schemas.microsoft.com/office/word/2010/wordprocessingShape" mc:Ignorable="w14 wp14">
+<w:footnotes xmlns:wpc="http://schemas.microsoft.com/office/word/2010/wordprocessingCanvas" xmlns:mo="http://schemas.microsoft.com/office/mac/office/2008/main" xmlns:mc="http://schemas.openxmlformats.org/markup-compatibility/2006" xmlns:mv="urn:schemas-microsoft-com:mac:vml" xmlns:o="urn:schemas-microsoft-com:office:office" xmlns:r="http://schemas.openxmlformats.org/officeDocument/2006/relationships" xmlns:m="http://schemas.openxmlformats.org/officeDocument/2006/math" xmlns:v="urn:schemas-microsoft-com:vml" xmlns:wp14="http://schemas.microsoft.com/office/word/2010/wordprocessingDrawing" xmlns:wp="http://schemas.openxmlformats.org/drawingml/2006/wordprocessingDrawing" xmlns:w10="urn:schemas-microsoft-com:office:word" xmlns:w="http://schemas.openxmlformats.org/wordprocessingml/2006/main" xmlns:w14="http://schemas.microsoft.com/office/word/2010/wordml" xmlns:w15="http://schemas.microsoft.com/office/word/2012/wordml" xmlns:wpg="http://schemas.microsoft.com/office/word/2010/wordprocessingGroup" xmlns:wpi="http://schemas.microsoft.com/office/word/2010/wordprocessingInk" xmlns:wne="http://schemas.microsoft.com/office/word/2006/wordml" xmlns:wps="http://schemas.microsoft.com/office/word/2010/wordprocessingShape" mc:Ignorable="w14 w15 wp14">
   <w:footnote w:type="separator" w:id="-1">
     <w:p>
       <w:pPr>
@@ -3066,7 +3343,7 @@
 </file>
 
 <file path=word/header1.xml><?xml version="1.0" encoding="utf-8"?>
-<w:hdr xmlns:wpc="http://schemas.microsoft.com/office/word/2010/wordprocessingCanvas" xmlns:mo="http://schemas.microsoft.com/office/mac/office/2008/main" xmlns:mc="http://schemas.openxmlformats.org/markup-compatibility/2006" xmlns:mv="urn:schemas-microsoft-com:mac:vml" xmlns:o="urn:schemas-microsoft-com:office:office" xmlns:r="http://schemas.openxmlformats.org/officeDocument/2006/relationships" xmlns:m="http://schemas.openxmlformats.org/officeDocument/2006/math" xmlns:v="urn:schemas-microsoft-com:vml" xmlns:wp14="http://schemas.microsoft.com/office/word/2010/wordprocessingDrawing" xmlns:wp="http://schemas.openxmlformats.org/drawingml/2006/wordprocessingDrawing" xmlns:w10="urn:schemas-microsoft-com:office:word" xmlns:w="http://schemas.openxmlformats.org/wordprocessingml/2006/main" xmlns:w14="http://schemas.microsoft.com/office/word/2010/wordml" xmlns:wpg="http://schemas.microsoft.com/office/word/2010/wordprocessingGroup" xmlns:wpi="http://schemas.microsoft.com/office/word/2010/wordprocessingInk" xmlns:wne="http://schemas.microsoft.com/office/word/2006/wordml" xmlns:wps="http://schemas.microsoft.com/office/word/2010/wordprocessingShape" mc:Ignorable="w14 wp14">
+<w:hdr xmlns:wpc="http://schemas.microsoft.com/office/word/2010/wordprocessingCanvas" xmlns:mo="http://schemas.microsoft.com/office/mac/office/2008/main" xmlns:mc="http://schemas.openxmlformats.org/markup-compatibility/2006" xmlns:mv="urn:schemas-microsoft-com:mac:vml" xmlns:o="urn:schemas-microsoft-com:office:office" xmlns:r="http://schemas.openxmlformats.org/officeDocument/2006/relationships" xmlns:m="http://schemas.openxmlformats.org/officeDocument/2006/math" xmlns:v="urn:schemas-microsoft-com:vml" xmlns:wp14="http://schemas.microsoft.com/office/word/2010/wordprocessingDrawing" xmlns:wp="http://schemas.openxmlformats.org/drawingml/2006/wordprocessingDrawing" xmlns:w10="urn:schemas-microsoft-com:office:word" xmlns:w="http://schemas.openxmlformats.org/wordprocessingml/2006/main" xmlns:w14="http://schemas.microsoft.com/office/word/2010/wordml" xmlns:w15="http://schemas.microsoft.com/office/word/2012/wordml" xmlns:wpg="http://schemas.microsoft.com/office/word/2010/wordprocessingGroup" xmlns:wpi="http://schemas.microsoft.com/office/word/2010/wordprocessingInk" xmlns:wne="http://schemas.microsoft.com/office/word/2006/wordml" xmlns:wps="http://schemas.microsoft.com/office/word/2010/wordprocessingShape" mc:Ignorable="w14 w15 wp14">
   <w:p>
     <w:pPr>
       <w:pStyle w:val="Header"/>
@@ -3085,15 +3362,7 @@
     </w:r>
     <w:proofErr w:type="spellEnd"/>
     <w:r>
-      <w:t xml:space="preserve"> </w:t>
-    </w:r>
-    <w:proofErr w:type="spellStart"/>
-    <w:r>
-      <w:t>Chana</w:t>
-    </w:r>
-    <w:proofErr w:type="spellEnd"/>
-    <w:r>
-      <w:t xml:space="preserve"> -</w:t>
+      <w:t xml:space="preserve"> Chana -</w:t>
     </w:r>
   </w:p>
   <w:p>
@@ -3116,7 +3385,7 @@
 </file>
 
 <file path=word/numbering.xml><?xml version="1.0" encoding="utf-8"?>
-<w:numbering xmlns:wpc="http://schemas.microsoft.com/office/word/2010/wordprocessingCanvas" xmlns:mo="http://schemas.microsoft.com/office/mac/office/2008/main" xmlns:mc="http://schemas.openxmlformats.org/markup-compatibility/2006" xmlns:mv="urn:schemas-microsoft-com:mac:vml" xmlns:o="urn:schemas-microsoft-com:office:office" xmlns:r="http://schemas.openxmlformats.org/officeDocument/2006/relationships" xmlns:m="http://schemas.openxmlformats.org/officeDocument/2006/math" xmlns:v="urn:schemas-microsoft-com:vml" xmlns:wp14="http://schemas.microsoft.com/office/word/2010/wordprocessingDrawing" xmlns:wp="http://schemas.openxmlformats.org/drawingml/2006/wordprocessingDrawing" xmlns:w10="urn:schemas-microsoft-com:office:word" xmlns:w="http://schemas.openxmlformats.org/wordprocessingml/2006/main" xmlns:w14="http://schemas.microsoft.com/office/word/2010/wordml" xmlns:wpg="http://schemas.microsoft.com/office/word/2010/wordprocessingGroup" xmlns:wpi="http://schemas.microsoft.com/office/word/2010/wordprocessingInk" xmlns:wne="http://schemas.microsoft.com/office/word/2006/wordml" xmlns:wps="http://schemas.microsoft.com/office/word/2010/wordprocessingShape" mc:Ignorable="w14 wp14">
+<w:numbering xmlns:wpc="http://schemas.microsoft.com/office/word/2010/wordprocessingCanvas" xmlns:mo="http://schemas.microsoft.com/office/mac/office/2008/main" xmlns:mc="http://schemas.openxmlformats.org/markup-compatibility/2006" xmlns:mv="urn:schemas-microsoft-com:mac:vml" xmlns:o="urn:schemas-microsoft-com:office:office" xmlns:r="http://schemas.openxmlformats.org/officeDocument/2006/relationships" xmlns:m="http://schemas.openxmlformats.org/officeDocument/2006/math" xmlns:v="urn:schemas-microsoft-com:vml" xmlns:wp14="http://schemas.microsoft.com/office/word/2010/wordprocessingDrawing" xmlns:wp="http://schemas.openxmlformats.org/drawingml/2006/wordprocessingDrawing" xmlns:w10="urn:schemas-microsoft-com:office:word" xmlns:w="http://schemas.openxmlformats.org/wordprocessingml/2006/main" xmlns:w14="http://schemas.microsoft.com/office/word/2010/wordml" xmlns:w15="http://schemas.microsoft.com/office/word/2012/wordml" xmlns:wpg="http://schemas.microsoft.com/office/word/2010/wordprocessingGroup" xmlns:wpi="http://schemas.microsoft.com/office/word/2010/wordprocessingInk" xmlns:wne="http://schemas.microsoft.com/office/word/2006/wordml" xmlns:wps="http://schemas.microsoft.com/office/word/2010/wordprocessingShape" mc:Ignorable="w14 w15 wp14">
   <w:abstractNum w:abstractNumId="0">
     <w:nsid w:val="1D132BB6"/>
     <w:multiLevelType w:val="hybridMultilevel"/>
@@ -3475,7 +3744,7 @@
 </file>
 
 <file path=word/styles.xml><?xml version="1.0" encoding="utf-8"?>
-<w:styles xmlns:mc="http://schemas.openxmlformats.org/markup-compatibility/2006" xmlns:r="http://schemas.openxmlformats.org/officeDocument/2006/relationships" xmlns:w="http://schemas.openxmlformats.org/wordprocessingml/2006/main" xmlns:w14="http://schemas.microsoft.com/office/word/2010/wordml" mc:Ignorable="w14">
+<w:styles xmlns:mc="http://schemas.openxmlformats.org/markup-compatibility/2006" xmlns:r="http://schemas.openxmlformats.org/officeDocument/2006/relationships" xmlns:w="http://schemas.openxmlformats.org/wordprocessingml/2006/main" xmlns:w14="http://schemas.microsoft.com/office/word/2010/wordml" xmlns:w15="http://schemas.microsoft.com/office/word/2012/wordml" mc:Ignorable="w14 w15">
   <w:docDefaults>
     <w:rPrDefault>
       <w:rPr>
@@ -3491,485 +3760,378 @@
       </w:pPr>
     </w:pPrDefault>
   </w:docDefaults>
-  <w:latentStyles w:defLockedState="0" w:defUIPriority="99" w:defSemiHidden="1" w:defUnhideWhenUsed="1" w:defQFormat="0" w:count="276">
-    <w:lsdException w:name="Normal" w:semiHidden="0" w:uiPriority="0" w:unhideWhenUsed="0" w:qFormat="1"/>
-    <w:lsdException w:name="heading 1" w:semiHidden="0" w:uiPriority="9" w:unhideWhenUsed="0" w:qFormat="1"/>
-    <w:lsdException w:name="heading 2" w:uiPriority="9" w:qFormat="1"/>
-    <w:lsdException w:name="heading 3" w:uiPriority="9" w:qFormat="1"/>
-    <w:lsdException w:name="heading 4" w:uiPriority="9" w:qFormat="1"/>
-    <w:lsdException w:name="heading 5" w:uiPriority="9" w:qFormat="1"/>
-    <w:lsdException w:name="heading 6" w:uiPriority="9" w:qFormat="1"/>
-    <w:lsdException w:name="heading 7" w:uiPriority="9" w:qFormat="1"/>
-    <w:lsdException w:name="heading 8" w:uiPriority="9" w:qFormat="1"/>
-    <w:lsdException w:name="heading 9" w:uiPriority="9" w:qFormat="1"/>
-    <w:lsdException w:name="toc 1" w:uiPriority="39"/>
-    <w:lsdException w:name="toc 2" w:uiPriority="39"/>
-    <w:lsdException w:name="toc 3" w:uiPriority="39"/>
-    <w:lsdException w:name="toc 4" w:uiPriority="39"/>
-    <w:lsdException w:name="toc 5" w:uiPriority="39"/>
-    <w:lsdException w:name="toc 6" w:uiPriority="39"/>
-    <w:lsdException w:name="toc 7" w:uiPriority="39"/>
-    <w:lsdException w:name="toc 8" w:uiPriority="39"/>
-    <w:lsdException w:name="toc 9" w:uiPriority="39"/>
-    <w:lsdException w:name="caption" w:uiPriority="35" w:qFormat="1"/>
-    <w:lsdException w:name="Title" w:semiHidden="0" w:uiPriority="10" w:unhideWhenUsed="0" w:qFormat="1"/>
-    <w:lsdException w:name="Default Paragraph Font" w:uiPriority="1"/>
-    <w:lsdException w:name="Subtitle" w:semiHidden="0" w:uiPriority="11" w:unhideWhenUsed="0" w:qFormat="1"/>
-    <w:lsdException w:name="Strong" w:semiHidden="0" w:uiPriority="22" w:unhideWhenUsed="0" w:qFormat="1"/>
-    <w:lsdException w:name="Emphasis" w:semiHidden="0" w:uiPriority="20" w:unhideWhenUsed="0" w:qFormat="1"/>
-    <w:lsdException w:name="Table Grid" w:semiHidden="0" w:uiPriority="39" w:unhideWhenUsed="0"/>
-    <w:lsdException w:name="Note Level 1" w:semiHidden="0" w:unhideWhenUsed="0"/>
-    <w:lsdException w:name="Note Level 2" w:semiHidden="0" w:unhideWhenUsed="0"/>
-    <w:lsdException w:name="Note Level 3" w:semiHidden="0" w:unhideWhenUsed="0"/>
-    <w:lsdException w:name="Note Level 4" w:semiHidden="0" w:unhideWhenUsed="0"/>
-    <w:lsdException w:name="Note Level 5" w:semiHidden="0" w:unhideWhenUsed="0"/>
-    <w:lsdException w:name="Note Level 6" w:semiHidden="0" w:unhideWhenUsed="0"/>
-    <w:lsdException w:name="Note Level 7" w:semiHidden="0" w:unhideWhenUsed="0"/>
-    <w:lsdException w:name="Note Level 8" w:semiHidden="0" w:unhideWhenUsed="0"/>
-    <w:lsdException w:name="Note Level 9" w:semiHidden="0" w:unhideWhenUsed="0"/>
-    <w:lsdException w:name="Placeholder Text" w:unhideWhenUsed="0"/>
-    <w:lsdException w:name="No Spacing" w:semiHidden="0" w:uiPriority="1" w:unhideWhenUsed="0" w:qFormat="1"/>
-    <w:lsdException w:name="Light Shading" w:semiHidden="0" w:uiPriority="60" w:unhideWhenUsed="0"/>
-    <w:lsdException w:name="Light List" w:semiHidden="0" w:uiPriority="61" w:unhideWhenUsed="0"/>
-    <w:lsdException w:name="Light Grid" w:semiHidden="0" w:uiPriority="62" w:unhideWhenUsed="0"/>
-    <w:lsdException w:name="Medium Shading 1" w:semiHidden="0" w:uiPriority="63" w:unhideWhenUsed="0"/>
-    <w:lsdException w:name="Medium Shading 2" w:semiHidden="0" w:uiPriority="64" w:unhideWhenUsed="0"/>
-    <w:lsdException w:name="Medium List 1" w:semiHidden="0" w:uiPriority="65" w:unhideWhenUsed="0"/>
-    <w:lsdException w:name="Medium List 2" w:semiHidden="0" w:uiPriority="66" w:unhideWhenUsed="0"/>
-    <w:lsdException w:name="Medium Grid 1" w:semiHidden="0" w:uiPriority="67" w:unhideWhenUsed="0"/>
-    <w:lsdException w:name="Medium Grid 2" w:semiHidden="0" w:uiPriority="68" w:unhideWhenUsed="0"/>
-    <w:lsdException w:name="Medium Grid 3" w:semiHidden="0" w:uiPriority="69" w:unhideWhenUsed="0"/>
-    <w:lsdException w:name="Dark List" w:semiHidden="0" w:uiPriority="70" w:unhideWhenUsed="0"/>
-    <w:lsdException w:name="Colorful Shading" w:semiHidden="0" w:uiPriority="71" w:unhideWhenUsed="0"/>
-    <w:lsdException w:name="Colorful List" w:semiHidden="0" w:uiPriority="72" w:unhideWhenUsed="0"/>
-    <w:lsdException w:name="Colorful Grid" w:semiHidden="0" w:uiPriority="73" w:unhideWhenUsed="0"/>
-    <w:lsdException w:name="Light Shading Accent 1" w:semiHidden="0" w:uiPriority="60" w:unhideWhenUsed="0"/>
-    <w:lsdException w:name="Light List Accent 1" w:semiHidden="0" w:uiPriority="61" w:unhideWhenUsed="0"/>
-    <w:lsdException w:name="Light Grid Accent 1" w:semiHidden="0" w:uiPriority="62" w:unhideWhenUsed="0"/>
-    <w:lsdException w:name="Medium Shading 1 Accent 1" w:semiHidden="0" w:uiPriority="63" w:unhideWhenUsed="0"/>
-    <w:lsdException w:name="Medium Shading 2 Accent 1" w:semiHidden="0" w:uiPriority="64" w:unhideWhenUsed="0"/>
-    <w:lsdException w:name="Medium List 1 Accent 1" w:semiHidden="0" w:uiPriority="65" w:unhideWhenUsed="0"/>
-    <w:lsdException w:name="Revision" w:unhideWhenUsed="0"/>
-    <w:lsdException w:name="List Paragraph" w:semiHidden="0" w:uiPriority="34" w:unhideWhenUsed="0" w:qFormat="1"/>
-    <w:lsdException w:name="Quote" w:semiHidden="0" w:uiPriority="29" w:unhideWhenUsed="0" w:qFormat="1"/>
-    <w:lsdException w:name="Intense Quote" w:semiHidden="0" w:uiPriority="30" w:unhideWhenUsed="0" w:qFormat="1"/>
-    <w:lsdException w:name="Medium List 2 Accent 1" w:semiHidden="0" w:uiPriority="66" w:unhideWhenUsed="0"/>
-    <w:lsdException w:name="Medium Grid 1 Accent 1" w:semiHidden="0" w:uiPriority="67" w:unhideWhenUsed="0"/>
-    <w:lsdException w:name="Medium Grid 2 Accent 1" w:semiHidden="0" w:uiPriority="68" w:unhideWhenUsed="0"/>
-    <w:lsdException w:name="Medium Grid 3 Accent 1" w:semiHidden="0" w:uiPriority="69" w:unhideWhenUsed="0"/>
-    <w:lsdException w:name="Dark List Accent 1" w:semiHidden="0" w:uiPriority="70" w:unhideWhenUsed="0"/>
-    <w:lsdException w:name="Colorful Shading Accent 1" w:semiHidden="0" w:uiPriority="71" w:unhideWhenUsed="0"/>
-    <w:lsdException w:name="Colorful List Accent 1" w:semiHidden="0" w:uiPriority="72" w:unhideWhenUsed="0"/>
-    <w:lsdException w:name="Colorful Grid Accent 1" w:semiHidden="0" w:uiPriority="73" w:unhideWhenUsed="0"/>
-    <w:lsdException w:name="Light Shading Accent 2" w:semiHidden="0" w:uiPriority="60" w:unhideWhenUsed="0"/>
-    <w:lsdException w:name="Light List Accent 2" w:semiHidden="0" w:uiPriority="61" w:unhideWhenUsed="0"/>
-    <w:lsdException w:name="Light Grid Accent 2" w:semiHidden="0" w:uiPriority="62" w:unhideWhenUsed="0"/>
-    <w:lsdException w:name="Medium Shading 1 Accent 2" w:semiHidden="0" w:uiPriority="63" w:unhideWhenUsed="0"/>
-    <w:lsdException w:name="Medium Shading 2 Accent 2" w:semiHidden="0" w:uiPriority="64" w:unhideWhenUsed="0"/>
-    <w:lsdException w:name="Medium List 1 Accent 2" w:semiHidden="0" w:uiPriority="65" w:unhideWhenUsed="0"/>
-    <w:lsdException w:name="Medium List 2 Accent 2" w:semiHidden="0" w:uiPriority="66" w:unhideWhenUsed="0"/>
-    <w:lsdException w:name="Medium Grid 1 Accent 2" w:semiHidden="0" w:uiPriority="67" w:unhideWhenUsed="0"/>
-    <w:lsdException w:name="Medium Grid 2 Accent 2" w:semiHidden="0" w:uiPriority="68" w:unhideWhenUsed="0"/>
-    <w:lsdException w:name="Medium Grid 3 Accent 2" w:semiHidden="0" w:uiPriority="69" w:unhideWhenUsed="0"/>
-    <w:lsdException w:name="Dark List Accent 2" w:semiHidden="0" w:uiPriority="70" w:unhideWhenUsed="0"/>
-    <w:lsdException w:name="Colorful Shading Accent 2" w:semiHidden="0" w:uiPriority="71" w:unhideWhenUsed="0"/>
-    <w:lsdException w:name="Colorful List Accent 2" w:semiHidden="0" w:uiPriority="72" w:unhideWhenUsed="0"/>
-    <w:lsdException w:name="Colorful Grid Accent 2" w:semiHidden="0" w:uiPriority="73" w:unhideWhenUsed="0"/>
-    <w:lsdException w:name="Light Shading Accent 3" w:semiHidden="0" w:uiPriority="60" w:unhideWhenUsed="0"/>
-    <w:lsdException w:name="Light List Accent 3" w:semiHidden="0" w:uiPriority="61" w:unhideWhenUsed="0"/>
-    <w:lsdException w:name="Light Grid Accent 3" w:semiHidden="0" w:uiPriority="62" w:unhideWhenUsed="0"/>
-    <w:lsdException w:name="Medium Shading 1 Accent 3" w:semiHidden="0" w:uiPriority="63" w:unhideWhenUsed="0"/>
-    <w:lsdException w:name="Medium Shading 2 Accent 3" w:semiHidden="0" w:uiPriority="64" w:unhideWhenUsed="0"/>
-    <w:lsdException w:name="Medium List 1 Accent 3" w:semiHidden="0" w:uiPriority="65" w:unhideWhenUsed="0"/>
-    <w:lsdException w:name="Medium List 2 Accent 3" w:semiHidden="0" w:uiPriority="66" w:unhideWhenUsed="0"/>
-    <w:lsdException w:name="Medium Grid 1 Accent 3" w:semiHidden="0" w:uiPriority="67" w:unhideWhenUsed="0"/>
-    <w:lsdException w:name="Medium Grid 2 Accent 3" w:semiHidden="0" w:uiPriority="68" w:unhideWhenUsed="0"/>
-    <w:lsdException w:name="Medium Grid 3 Accent 3" w:semiHidden="0" w:uiPriority="69" w:unhideWhenUsed="0"/>
-    <w:lsdException w:name="Dark List Accent 3" w:semiHidden="0" w:uiPriority="70" w:unhideWhenUsed="0"/>
-    <w:lsdException w:name="Colorful Shading Accent 3" w:semiHidden="0" w:uiPriority="71" w:unhideWhenUsed="0"/>
-    <w:lsdException w:name="Colorful List Accent 3" w:semiHidden="0" w:uiPriority="72" w:unhideWhenUsed="0"/>
-    <w:lsdException w:name="Colorful Grid Accent 3" w:semiHidden="0" w:uiPriority="73" w:unhideWhenUsed="0"/>
-    <w:lsdException w:name="Light Shading Accent 4" w:semiHidden="0" w:uiPriority="60" w:unhideWhenUsed="0"/>
-    <w:lsdException w:name="Light List Accent 4" w:semiHidden="0" w:uiPriority="61" w:unhideWhenUsed="0"/>
-    <w:lsdException w:name="Light Grid Accent 4" w:semiHidden="0" w:uiPriority="62" w:unhideWhenUsed="0"/>
-    <w:lsdException w:name="Medium Shading 1 Accent 4" w:semiHidden="0" w:uiPriority="63" w:unhideWhenUsed="0"/>
-    <w:lsdException w:name="Medium Shading 2 Accent 4" w:semiHidden="0" w:uiPriority="64" w:unhideWhenUsed="0"/>
-    <w:lsdException w:name="Medium List 1 Accent 4" w:semiHidden="0" w:uiPriority="65" w:unhideWhenUsed="0"/>
-    <w:lsdException w:name="Medium List 2 Accent 4" w:semiHidden="0" w:uiPriority="66" w:unhideWhenUsed="0"/>
-    <w:lsdException w:name="Medium Grid 1 Accent 4" w:semiHidden="0" w:uiPriority="67" w:unhideWhenUsed="0"/>
-    <w:lsdException w:name="Medium Grid 2 Accent 4" w:semiHidden="0" w:uiPriority="68" w:unhideWhenUsed="0"/>
-    <w:lsdException w:name="Medium Grid 3 Accent 4" w:semiHidden="0" w:uiPriority="69" w:unhideWhenUsed="0"/>
-    <w:lsdException w:name="Dark List Accent 4" w:semiHidden="0" w:uiPriority="70" w:unhideWhenUsed="0"/>
-    <w:lsdException w:name="Colorful Shading Accent 4" w:semiHidden="0" w:uiPriority="71" w:unhideWhenUsed="0"/>
-    <w:lsdException w:name="Colorful List Accent 4" w:semiHidden="0" w:uiPriority="72" w:unhideWhenUsed="0"/>
-    <w:lsdException w:name="Colorful Grid Accent 4" w:semiHidden="0" w:uiPriority="73" w:unhideWhenUsed="0"/>
-    <w:lsdException w:name="Light Shading Accent 5" w:semiHidden="0" w:uiPriority="60" w:unhideWhenUsed="0"/>
-    <w:lsdException w:name="Light List Accent 5" w:semiHidden="0" w:uiPriority="61" w:unhideWhenUsed="0"/>
-    <w:lsdException w:name="Light Grid Accent 5" w:semiHidden="0" w:uiPriority="62" w:unhideWhenUsed="0"/>
-    <w:lsdException w:name="Medium Shading 1 Accent 5" w:semiHidden="0" w:uiPriority="63" w:unhideWhenUsed="0"/>
-    <w:lsdException w:name="Medium Shading 2 Accent 5" w:semiHidden="0" w:uiPriority="64" w:unhideWhenUsed="0"/>
-    <w:lsdException w:name="Medium List 1 Accent 5" w:semiHidden="0" w:uiPriority="65" w:unhideWhenUsed="0"/>
-    <w:lsdException w:name="Medium List 2 Accent 5" w:semiHidden="0" w:uiPriority="66" w:unhideWhenUsed="0"/>
-    <w:lsdException w:name="Medium Grid 1 Accent 5" w:semiHidden="0" w:uiPriority="67" w:unhideWhenUsed="0"/>
-    <w:lsdException w:name="Medium Grid 2 Accent 5" w:semiHidden="0" w:uiPriority="68" w:unhideWhenUsed="0"/>
-    <w:lsdException w:name="Medium Grid 3 Accent 5" w:semiHidden="0" w:uiPriority="69" w:unhideWhenUsed="0"/>
-    <w:lsdException w:name="Dark List Accent 5" w:semiHidden="0" w:uiPriority="70" w:unhideWhenUsed="0"/>
-    <w:lsdException w:name="Colorful Shading Accent 5" w:semiHidden="0" w:uiPriority="71" w:unhideWhenUsed="0"/>
-    <w:lsdException w:name="Colorful List Accent 5" w:semiHidden="0" w:uiPriority="72" w:unhideWhenUsed="0"/>
-    <w:lsdException w:name="Colorful Grid Accent 5" w:semiHidden="0" w:uiPriority="73" w:unhideWhenUsed="0"/>
-    <w:lsdException w:name="Light Shading Accent 6" w:semiHidden="0" w:uiPriority="60" w:unhideWhenUsed="0"/>
-    <w:lsdException w:name="Light List Accent 6" w:semiHidden="0" w:uiPriority="61" w:unhideWhenUsed="0"/>
-    <w:lsdException w:name="Light Grid Accent 6" w:semiHidden="0" w:uiPriority="62" w:unhideWhenUsed="0"/>
-    <w:lsdException w:name="Medium Shading 1 Accent 6" w:semiHidden="0" w:uiPriority="63" w:unhideWhenUsed="0"/>
-    <w:lsdException w:name="Medium Shading 2 Accent 6" w:semiHidden="0" w:uiPriority="64" w:unhideWhenUsed="0"/>
-    <w:lsdException w:name="Medium List 1 Accent 6" w:semiHidden="0" w:uiPriority="65" w:unhideWhenUsed="0"/>
-    <w:lsdException w:name="Medium List 2 Accent 6" w:semiHidden="0" w:uiPriority="66" w:unhideWhenUsed="0"/>
-    <w:lsdException w:name="Medium Grid 1 Accent 6" w:semiHidden="0" w:uiPriority="67" w:unhideWhenUsed="0"/>
-    <w:lsdException w:name="Medium Grid 2 Accent 6" w:semiHidden="0" w:uiPriority="68" w:unhideWhenUsed="0"/>
-    <w:lsdException w:name="Medium Grid 3 Accent 6" w:semiHidden="0" w:uiPriority="69" w:unhideWhenUsed="0"/>
-    <w:lsdException w:name="Dark List Accent 6" w:semiHidden="0" w:uiPriority="70" w:unhideWhenUsed="0"/>
-    <w:lsdException w:name="Colorful Shading Accent 6" w:semiHidden="0" w:uiPriority="71" w:unhideWhenUsed="0"/>
-    <w:lsdException w:name="Colorful List Accent 6" w:semiHidden="0" w:uiPriority="72" w:unhideWhenUsed="0"/>
-    <w:lsdException w:name="Colorful Grid Accent 6" w:semiHidden="0" w:uiPriority="73" w:unhideWhenUsed="0"/>
-    <w:lsdException w:name="Subtle Emphasis" w:semiHidden="0" w:uiPriority="19" w:unhideWhenUsed="0" w:qFormat="1"/>
-    <w:lsdException w:name="Intense Emphasis" w:semiHidden="0" w:uiPriority="21" w:unhideWhenUsed="0" w:qFormat="1"/>
-    <w:lsdException w:name="Subtle Reference" w:semiHidden="0" w:uiPriority="31" w:unhideWhenUsed="0" w:qFormat="1"/>
-    <w:lsdException w:name="Intense Reference" w:semiHidden="0" w:uiPriority="32" w:unhideWhenUsed="0" w:qFormat="1"/>
-    <w:lsdException w:name="Book Title" w:semiHidden="0" w:uiPriority="33" w:unhideWhenUsed="0" w:qFormat="1"/>
-    <w:lsdException w:name="Bibliography" w:uiPriority="37"/>
-    <w:lsdException w:name="TOC Heading" w:uiPriority="39" w:qFormat="1"/>
-  </w:latentStyles>
-  <w:style w:type="paragraph" w:default="1" w:styleId="Normal">
-    <w:name w:val="Normal"/>
-    <w:qFormat/>
-  </w:style>
-  <w:style w:type="character" w:default="1" w:styleId="DefaultParagraphFont">
-    <w:name w:val="Default Paragraph Font"/>
-    <w:uiPriority w:val="1"/>
-    <w:semiHidden/>
-    <w:unhideWhenUsed/>
-  </w:style>
-  <w:style w:type="table" w:default="1" w:styleId="TableNormal">
-    <w:name w:val="Normal Table"/>
-    <w:uiPriority w:val="99"/>
-    <w:semiHidden/>
-    <w:unhideWhenUsed/>
-    <w:tblPr>
-      <w:tblInd w:w="0" w:type="dxa"/>
-      <w:tblCellMar>
-        <w:top w:w="0" w:type="dxa"/>
-        <w:left w:w="108" w:type="dxa"/>
-        <w:bottom w:w="0" w:type="dxa"/>
-        <w:right w:w="108" w:type="dxa"/>
-      </w:tblCellMar>
-    </w:tblPr>
-  </w:style>
-  <w:style w:type="numbering" w:default="1" w:styleId="NoList">
-    <w:name w:val="No List"/>
-    <w:uiPriority w:val="99"/>
-    <w:semiHidden/>
-    <w:unhideWhenUsed/>
-  </w:style>
-  <w:style w:type="paragraph" w:styleId="NoSpacing">
-    <w:name w:val="No Spacing"/>
-    <w:link w:val="NoSpacingChar"/>
-    <w:uiPriority w:val="1"/>
-    <w:qFormat/>
-    <w:rsid w:val="00611792"/>
-    <w:pPr>
-      <w:spacing w:after="0" w:line="240" w:lineRule="auto"/>
-    </w:pPr>
-    <w:rPr>
-      <w:rFonts w:eastAsiaTheme="minorEastAsia"/>
-      <w:lang w:val="en-US"/>
-    </w:rPr>
-  </w:style>
-  <w:style w:type="character" w:customStyle="1" w:styleId="NoSpacingChar">
-    <w:name w:val="No Spacing Char"/>
-    <w:basedOn w:val="DefaultParagraphFont"/>
-    <w:link w:val="NoSpacing"/>
-    <w:uiPriority w:val="1"/>
-    <w:rsid w:val="00611792"/>
-    <w:rPr>
-      <w:rFonts w:eastAsiaTheme="minorEastAsia"/>
-      <w:lang w:val="en-US"/>
-    </w:rPr>
-  </w:style>
-  <w:style w:type="paragraph" w:styleId="ListParagraph">
-    <w:name w:val="List Paragraph"/>
-    <w:basedOn w:val="Normal"/>
-    <w:uiPriority w:val="34"/>
-    <w:qFormat/>
-    <w:rsid w:val="003D3F26"/>
-    <w:pPr>
-      <w:ind w:left="720"/>
-      <w:contextualSpacing/>
-    </w:pPr>
-  </w:style>
-  <w:style w:type="paragraph" w:styleId="Header">
-    <w:name w:val="header"/>
-    <w:basedOn w:val="Normal"/>
-    <w:link w:val="HeaderChar"/>
-    <w:uiPriority w:val="99"/>
-    <w:unhideWhenUsed/>
-    <w:rsid w:val="005B6693"/>
-    <w:pPr>
-      <w:tabs>
-        <w:tab w:val="center" w:pos="4513"/>
-        <w:tab w:val="right" w:pos="9026"/>
-      </w:tabs>
-      <w:spacing w:after="0" w:line="240" w:lineRule="auto"/>
-    </w:pPr>
-  </w:style>
-  <w:style w:type="character" w:customStyle="1" w:styleId="HeaderChar">
-    <w:name w:val="Header Char"/>
-    <w:basedOn w:val="DefaultParagraphFont"/>
-    <w:link w:val="Header"/>
-    <w:uiPriority w:val="99"/>
-    <w:rsid w:val="005B6693"/>
-  </w:style>
-  <w:style w:type="paragraph" w:styleId="Footer">
-    <w:name w:val="footer"/>
-    <w:basedOn w:val="Normal"/>
-    <w:link w:val="FooterChar"/>
-    <w:uiPriority w:val="99"/>
-    <w:unhideWhenUsed/>
-    <w:rsid w:val="005B6693"/>
-    <w:pPr>
-      <w:tabs>
-        <w:tab w:val="center" w:pos="4513"/>
-        <w:tab w:val="right" w:pos="9026"/>
-      </w:tabs>
-      <w:spacing w:after="0" w:line="240" w:lineRule="auto"/>
-    </w:pPr>
-  </w:style>
-  <w:style w:type="character" w:customStyle="1" w:styleId="FooterChar">
-    <w:name w:val="Footer Char"/>
-    <w:basedOn w:val="DefaultParagraphFont"/>
-    <w:link w:val="Footer"/>
-    <w:uiPriority w:val="99"/>
-    <w:rsid w:val="005B6693"/>
-  </w:style>
-  <w:style w:type="character" w:styleId="Hyperlink">
-    <w:name w:val="Hyperlink"/>
-    <w:basedOn w:val="DefaultParagraphFont"/>
-    <w:uiPriority w:val="99"/>
-    <w:unhideWhenUsed/>
-    <w:rsid w:val="003F480D"/>
-    <w:rPr>
-      <w:color w:val="0563C1" w:themeColor="hyperlink"/>
-      <w:u w:val="single"/>
-    </w:rPr>
-  </w:style>
-  <w:style w:type="character" w:styleId="FollowedHyperlink">
-    <w:name w:val="FollowedHyperlink"/>
-    <w:basedOn w:val="DefaultParagraphFont"/>
-    <w:uiPriority w:val="99"/>
-    <w:semiHidden/>
-    <w:unhideWhenUsed/>
-    <w:rsid w:val="00F66342"/>
-    <w:rPr>
-      <w:color w:val="954F72" w:themeColor="followedHyperlink"/>
-      <w:u w:val="single"/>
-    </w:rPr>
-  </w:style>
-  <w:style w:type="paragraph" w:styleId="BalloonText">
-    <w:name w:val="Balloon Text"/>
-    <w:basedOn w:val="Normal"/>
-    <w:link w:val="BalloonTextChar"/>
-    <w:uiPriority w:val="99"/>
-    <w:semiHidden/>
-    <w:unhideWhenUsed/>
-    <w:rsid w:val="00A51BAB"/>
-    <w:pPr>
-      <w:spacing w:after="0" w:line="240" w:lineRule="auto"/>
-    </w:pPr>
-    <w:rPr>
-      <w:rFonts w:ascii="Lucida Grande" w:hAnsi="Lucida Grande" w:cs="Lucida Grande"/>
-      <w:sz w:val="18"/>
-      <w:szCs w:val="18"/>
-    </w:rPr>
-  </w:style>
-  <w:style w:type="character" w:customStyle="1" w:styleId="BalloonTextChar">
-    <w:name w:val="Balloon Text Char"/>
-    <w:basedOn w:val="DefaultParagraphFont"/>
-    <w:link w:val="BalloonText"/>
-    <w:uiPriority w:val="99"/>
-    <w:semiHidden/>
-    <w:rsid w:val="00A51BAB"/>
-    <w:rPr>
-      <w:rFonts w:ascii="Lucida Grande" w:hAnsi="Lucida Grande" w:cs="Lucida Grande"/>
-      <w:sz w:val="18"/>
-      <w:szCs w:val="18"/>
-    </w:rPr>
-  </w:style>
-</w:styles>
-</file>
-
-<file path=word/stylesWithEffects.xml><?xml version="1.0" encoding="utf-8"?>
-<w:styles xmlns:wpc="http://schemas.microsoft.com/office/word/2010/wordprocessingCanvas" xmlns:mo="http://schemas.microsoft.com/office/mac/office/2008/main" xmlns:mc="http://schemas.openxmlformats.org/markup-compatibility/2006" xmlns:mv="urn:schemas-microsoft-com:mac:vml" xmlns:o="urn:schemas-microsoft-com:office:office" xmlns:r="http://schemas.openxmlformats.org/officeDocument/2006/relationships" xmlns:m="http://schemas.openxmlformats.org/officeDocument/2006/math" xmlns:v="urn:schemas-microsoft-com:vml" xmlns:wp14="http://schemas.microsoft.com/office/word/2010/wordprocessingDrawing" xmlns:wp="http://schemas.openxmlformats.org/drawingml/2006/wordprocessingDrawing" xmlns:w10="urn:schemas-microsoft-com:office:word" xmlns:w="http://schemas.openxmlformats.org/wordprocessingml/2006/main" xmlns:w14="http://schemas.microsoft.com/office/word/2010/wordml" xmlns:wpg="http://schemas.microsoft.com/office/word/2010/wordprocessingGroup" xmlns:wpi="http://schemas.microsoft.com/office/word/2010/wordprocessingInk" xmlns:wne="http://schemas.microsoft.com/office/word/2006/wordml" xmlns:wps="http://schemas.microsoft.com/office/word/2010/wordprocessingShape" mc:Ignorable="w14 wp14">
-  <w:docDefaults>
-    <w:rPrDefault>
-      <w:rPr>
-        <w:rFonts w:asciiTheme="minorHAnsi" w:eastAsiaTheme="minorHAnsi" w:hAnsiTheme="minorHAnsi" w:cstheme="minorBidi"/>
-        <w:sz w:val="22"/>
-        <w:szCs w:val="22"/>
-        <w:lang w:val="en-GB" w:eastAsia="en-US" w:bidi="ar-SA"/>
-      </w:rPr>
-    </w:rPrDefault>
-    <w:pPrDefault>
-      <w:pPr>
-        <w:spacing w:after="160" w:line="259" w:lineRule="auto"/>
-      </w:pPr>
-    </w:pPrDefault>
-  </w:docDefaults>
-  <w:latentStyles w:defLockedState="0" w:defUIPriority="99" w:defSemiHidden="1" w:defUnhideWhenUsed="1" w:defQFormat="0" w:count="276">
-    <w:lsdException w:name="Normal" w:semiHidden="0" w:uiPriority="0" w:unhideWhenUsed="0" w:qFormat="1"/>
-    <w:lsdException w:name="heading 1" w:semiHidden="0" w:uiPriority="9" w:unhideWhenUsed="0" w:qFormat="1"/>
-    <w:lsdException w:name="heading 2" w:uiPriority="9" w:qFormat="1"/>
-    <w:lsdException w:name="heading 3" w:uiPriority="9" w:qFormat="1"/>
-    <w:lsdException w:name="heading 4" w:uiPriority="9" w:qFormat="1"/>
-    <w:lsdException w:name="heading 5" w:uiPriority="9" w:qFormat="1"/>
-    <w:lsdException w:name="heading 6" w:uiPriority="9" w:qFormat="1"/>
-    <w:lsdException w:name="heading 7" w:uiPriority="9" w:qFormat="1"/>
-    <w:lsdException w:name="heading 8" w:uiPriority="9" w:qFormat="1"/>
-    <w:lsdException w:name="heading 9" w:uiPriority="9" w:qFormat="1"/>
-    <w:lsdException w:name="toc 1" w:uiPriority="39"/>
-    <w:lsdException w:name="toc 2" w:uiPriority="39"/>
-    <w:lsdException w:name="toc 3" w:uiPriority="39"/>
-    <w:lsdException w:name="toc 4" w:uiPriority="39"/>
-    <w:lsdException w:name="toc 5" w:uiPriority="39"/>
-    <w:lsdException w:name="toc 6" w:uiPriority="39"/>
-    <w:lsdException w:name="toc 7" w:uiPriority="39"/>
-    <w:lsdException w:name="toc 8" w:uiPriority="39"/>
-    <w:lsdException w:name="toc 9" w:uiPriority="39"/>
-    <w:lsdException w:name="caption" w:uiPriority="35" w:qFormat="1"/>
-    <w:lsdException w:name="Title" w:semiHidden="0" w:uiPriority="10" w:unhideWhenUsed="0" w:qFormat="1"/>
-    <w:lsdException w:name="Default Paragraph Font" w:uiPriority="1"/>
-    <w:lsdException w:name="Subtitle" w:semiHidden="0" w:uiPriority="11" w:unhideWhenUsed="0" w:qFormat="1"/>
-    <w:lsdException w:name="Strong" w:semiHidden="0" w:uiPriority="22" w:unhideWhenUsed="0" w:qFormat="1"/>
-    <w:lsdException w:name="Emphasis" w:semiHidden="0" w:uiPriority="20" w:unhideWhenUsed="0" w:qFormat="1"/>
-    <w:lsdException w:name="Table Grid" w:semiHidden="0" w:uiPriority="39" w:unhideWhenUsed="0"/>
-    <w:lsdException w:name="Note Level 1" w:semiHidden="0" w:unhideWhenUsed="0"/>
-    <w:lsdException w:name="Note Level 2" w:semiHidden="0" w:unhideWhenUsed="0"/>
-    <w:lsdException w:name="Note Level 3" w:semiHidden="0" w:unhideWhenUsed="0"/>
-    <w:lsdException w:name="Note Level 4" w:semiHidden="0" w:unhideWhenUsed="0"/>
-    <w:lsdException w:name="Note Level 5" w:semiHidden="0" w:unhideWhenUsed="0"/>
-    <w:lsdException w:name="Note Level 6" w:semiHidden="0" w:unhideWhenUsed="0"/>
-    <w:lsdException w:name="Note Level 7" w:semiHidden="0" w:unhideWhenUsed="0"/>
-    <w:lsdException w:name="Note Level 8" w:semiHidden="0" w:unhideWhenUsed="0"/>
-    <w:lsdException w:name="Note Level 9" w:semiHidden="0" w:unhideWhenUsed="0"/>
-    <w:lsdException w:name="Placeholder Text" w:unhideWhenUsed="0"/>
-    <w:lsdException w:name="No Spacing" w:semiHidden="0" w:uiPriority="1" w:unhideWhenUsed="0" w:qFormat="1"/>
-    <w:lsdException w:name="Light Shading" w:semiHidden="0" w:uiPriority="60" w:unhideWhenUsed="0"/>
-    <w:lsdException w:name="Light List" w:semiHidden="0" w:uiPriority="61" w:unhideWhenUsed="0"/>
-    <w:lsdException w:name="Light Grid" w:semiHidden="0" w:uiPriority="62" w:unhideWhenUsed="0"/>
-    <w:lsdException w:name="Medium Shading 1" w:semiHidden="0" w:uiPriority="63" w:unhideWhenUsed="0"/>
-    <w:lsdException w:name="Medium Shading 2" w:semiHidden="0" w:uiPriority="64" w:unhideWhenUsed="0"/>
-    <w:lsdException w:name="Medium List 1" w:semiHidden="0" w:uiPriority="65" w:unhideWhenUsed="0"/>
-    <w:lsdException w:name="Medium List 2" w:semiHidden="0" w:uiPriority="66" w:unhideWhenUsed="0"/>
-    <w:lsdException w:name="Medium Grid 1" w:semiHidden="0" w:uiPriority="67" w:unhideWhenUsed="0"/>
-    <w:lsdException w:name="Medium Grid 2" w:semiHidden="0" w:uiPriority="68" w:unhideWhenUsed="0"/>
-    <w:lsdException w:name="Medium Grid 3" w:semiHidden="0" w:uiPriority="69" w:unhideWhenUsed="0"/>
-    <w:lsdException w:name="Dark List" w:semiHidden="0" w:uiPriority="70" w:unhideWhenUsed="0"/>
-    <w:lsdException w:name="Colorful Shading" w:semiHidden="0" w:uiPriority="71" w:unhideWhenUsed="0"/>
-    <w:lsdException w:name="Colorful List" w:semiHidden="0" w:uiPriority="72" w:unhideWhenUsed="0"/>
-    <w:lsdException w:name="Colorful Grid" w:semiHidden="0" w:uiPriority="73" w:unhideWhenUsed="0"/>
-    <w:lsdException w:name="Light Shading Accent 1" w:semiHidden="0" w:uiPriority="60" w:unhideWhenUsed="0"/>
-    <w:lsdException w:name="Light List Accent 1" w:semiHidden="0" w:uiPriority="61" w:unhideWhenUsed="0"/>
-    <w:lsdException w:name="Light Grid Accent 1" w:semiHidden="0" w:uiPriority="62" w:unhideWhenUsed="0"/>
-    <w:lsdException w:name="Medium Shading 1 Accent 1" w:semiHidden="0" w:uiPriority="63" w:unhideWhenUsed="0"/>
-    <w:lsdException w:name="Medium Shading 2 Accent 1" w:semiHidden="0" w:uiPriority="64" w:unhideWhenUsed="0"/>
-    <w:lsdException w:name="Medium List 1 Accent 1" w:semiHidden="0" w:uiPriority="65" w:unhideWhenUsed="0"/>
-    <w:lsdException w:name="Revision" w:unhideWhenUsed="0"/>
-    <w:lsdException w:name="List Paragraph" w:semiHidden="0" w:uiPriority="34" w:unhideWhenUsed="0" w:qFormat="1"/>
-    <w:lsdException w:name="Quote" w:semiHidden="0" w:uiPriority="29" w:unhideWhenUsed="0" w:qFormat="1"/>
-    <w:lsdException w:name="Intense Quote" w:semiHidden="0" w:uiPriority="30" w:unhideWhenUsed="0" w:qFormat="1"/>
-    <w:lsdException w:name="Medium List 2 Accent 1" w:semiHidden="0" w:uiPriority="66" w:unhideWhenUsed="0"/>
-    <w:lsdException w:name="Medium Grid 1 Accent 1" w:semiHidden="0" w:uiPriority="67" w:unhideWhenUsed="0"/>
-    <w:lsdException w:name="Medium Grid 2 Accent 1" w:semiHidden="0" w:uiPriority="68" w:unhideWhenUsed="0"/>
-    <w:lsdException w:name="Medium Grid 3 Accent 1" w:semiHidden="0" w:uiPriority="69" w:unhideWhenUsed="0"/>
-    <w:lsdException w:name="Dark List Accent 1" w:semiHidden="0" w:uiPriority="70" w:unhideWhenUsed="0"/>
-    <w:lsdException w:name="Colorful Shading Accent 1" w:semiHidden="0" w:uiPriority="71" w:unhideWhenUsed="0"/>
-    <w:lsdException w:name="Colorful List Accent 1" w:semiHidden="0" w:uiPriority="72" w:unhideWhenUsed="0"/>
-    <w:lsdException w:name="Colorful Grid Accent 1" w:semiHidden="0" w:uiPriority="73" w:unhideWhenUsed="0"/>
-    <w:lsdException w:name="Light Shading Accent 2" w:semiHidden="0" w:uiPriority="60" w:unhideWhenUsed="0"/>
-    <w:lsdException w:name="Light List Accent 2" w:semiHidden="0" w:uiPriority="61" w:unhideWhenUsed="0"/>
-    <w:lsdException w:name="Light Grid Accent 2" w:semiHidden="0" w:uiPriority="62" w:unhideWhenUsed="0"/>
-    <w:lsdException w:name="Medium Shading 1 Accent 2" w:semiHidden="0" w:uiPriority="63" w:unhideWhenUsed="0"/>
-    <w:lsdException w:name="Medium Shading 2 Accent 2" w:semiHidden="0" w:uiPriority="64" w:unhideWhenUsed="0"/>
-    <w:lsdException w:name="Medium List 1 Accent 2" w:semiHidden="0" w:uiPriority="65" w:unhideWhenUsed="0"/>
-    <w:lsdException w:name="Medium List 2 Accent 2" w:semiHidden="0" w:uiPriority="66" w:unhideWhenUsed="0"/>
-    <w:lsdException w:name="Medium Grid 1 Accent 2" w:semiHidden="0" w:uiPriority="67" w:unhideWhenUsed="0"/>
-    <w:lsdException w:name="Medium Grid 2 Accent 2" w:semiHidden="0" w:uiPriority="68" w:unhideWhenUsed="0"/>
-    <w:lsdException w:name="Medium Grid 3 Accent 2" w:semiHidden="0" w:uiPriority="69" w:unhideWhenUsed="0"/>
-    <w:lsdException w:name="Dark List Accent 2" w:semiHidden="0" w:uiPriority="70" w:unhideWhenUsed="0"/>
-    <w:lsdException w:name="Colorful Shading Accent 2" w:semiHidden="0" w:uiPriority="71" w:unhideWhenUsed="0"/>
-    <w:lsdException w:name="Colorful List Accent 2" w:semiHidden="0" w:uiPriority="72" w:unhideWhenUsed="0"/>
-    <w:lsdException w:name="Colorful Grid Accent 2" w:semiHidden="0" w:uiPriority="73" w:unhideWhenUsed="0"/>
-    <w:lsdException w:name="Light Shading Accent 3" w:semiHidden="0" w:uiPriority="60" w:unhideWhenUsed="0"/>
-    <w:lsdException w:name="Light List Accent 3" w:semiHidden="0" w:uiPriority="61" w:unhideWhenUsed="0"/>
-    <w:lsdException w:name="Light Grid Accent 3" w:semiHidden="0" w:uiPriority="62" w:unhideWhenUsed="0"/>
-    <w:lsdException w:name="Medium Shading 1 Accent 3" w:semiHidden="0" w:uiPriority="63" w:unhideWhenUsed="0"/>
-    <w:lsdException w:name="Medium Shading 2 Accent 3" w:semiHidden="0" w:uiPriority="64" w:unhideWhenUsed="0"/>
-    <w:lsdException w:name="Medium List 1 Accent 3" w:semiHidden="0" w:uiPriority="65" w:unhideWhenUsed="0"/>
-    <w:lsdException w:name="Medium List 2 Accent 3" w:semiHidden="0" w:uiPriority="66" w:unhideWhenUsed="0"/>
-    <w:lsdException w:name="Medium Grid 1 Accent 3" w:semiHidden="0" w:uiPriority="67" w:unhideWhenUsed="0"/>
-    <w:lsdException w:name="Medium Grid 2 Accent 3" w:semiHidden="0" w:uiPriority="68" w:unhideWhenUsed="0"/>
-    <w:lsdException w:name="Medium Grid 3 Accent 3" w:semiHidden="0" w:uiPriority="69" w:unhideWhenUsed="0"/>
-    <w:lsdException w:name="Dark List Accent 3" w:semiHidden="0" w:uiPriority="70" w:unhideWhenUsed="0"/>
-    <w:lsdException w:name="Colorful Shading Accent 3" w:semiHidden="0" w:uiPriority="71" w:unhideWhenUsed="0"/>
-    <w:lsdException w:name="Colorful List Accent 3" w:semiHidden="0" w:uiPriority="72" w:unhideWhenUsed="0"/>
-    <w:lsdException w:name="Colorful Grid Accent 3" w:semiHidden="0" w:uiPriority="73" w:unhideWhenUsed="0"/>
-    <w:lsdException w:name="Light Shading Accent 4" w:semiHidden="0" w:uiPriority="60" w:unhideWhenUsed="0"/>
-    <w:lsdException w:name="Light List Accent 4" w:semiHidden="0" w:uiPriority="61" w:unhideWhenUsed="0"/>
-    <w:lsdException w:name="Light Grid Accent 4" w:semiHidden="0" w:uiPriority="62" w:unhideWhenUsed="0"/>
-    <w:lsdException w:name="Medium Shading 1 Accent 4" w:semiHidden="0" w:uiPriority="63" w:unhideWhenUsed="0"/>
-    <w:lsdException w:name="Medium Shading 2 Accent 4" w:semiHidden="0" w:uiPriority="64" w:unhideWhenUsed="0"/>
-    <w:lsdException w:name="Medium List 1 Accent 4" w:semiHidden="0" w:uiPriority="65" w:unhideWhenUsed="0"/>
-    <w:lsdException w:name="Medium List 2 Accent 4" w:semiHidden="0" w:uiPriority="66" w:unhideWhenUsed="0"/>
-    <w:lsdException w:name="Medium Grid 1 Accent 4" w:semiHidden="0" w:uiPriority="67" w:unhideWhenUsed="0"/>
-    <w:lsdException w:name="Medium Grid 2 Accent 4" w:semiHidden="0" w:uiPriority="68" w:unhideWhenUsed="0"/>
-    <w:lsdException w:name="Medium Grid 3 Accent 4" w:semiHidden="0" w:uiPriority="69" w:unhideWhenUsed="0"/>
-    <w:lsdException w:name="Dark List Accent 4" w:semiHidden="0" w:uiPriority="70" w:unhideWhenUsed="0"/>
-    <w:lsdException w:name="Colorful Shading Accent 4" w:semiHidden="0" w:uiPriority="71" w:unhideWhenUsed="0"/>
-    <w:lsdException w:name="Colorful List Accent 4" w:semiHidden="0" w:uiPriority="72" w:unhideWhenUsed="0"/>
-    <w:lsdException w:name="Colorful Grid Accent 4" w:semiHidden="0" w:uiPriority="73" w:unhideWhenUsed="0"/>
-    <w:lsdException w:name="Light Shading Accent 5" w:semiHidden="0" w:uiPriority="60" w:unhideWhenUsed="0"/>
-    <w:lsdException w:name="Light List Accent 5" w:semiHidden="0" w:uiPriority="61" w:unhideWhenUsed="0"/>
-    <w:lsdException w:name="Light Grid Accent 5" w:semiHidden="0" w:uiPriority="62" w:unhideWhenUsed="0"/>
-    <w:lsdException w:name="Medium Shading 1 Accent 5" w:semiHidden="0" w:uiPriority="63" w:unhideWhenUsed="0"/>
-    <w:lsdException w:name="Medium Shading 2 Accent 5" w:semiHidden="0" w:uiPriority="64" w:unhideWhenUsed="0"/>
-    <w:lsdException w:name="Medium List 1 Accent 5" w:semiHidden="0" w:uiPriority="65" w:unhideWhenUsed="0"/>
-    <w:lsdException w:name="Medium List 2 Accent 5" w:semiHidden="0" w:uiPriority="66" w:unhideWhenUsed="0"/>
-    <w:lsdException w:name="Medium Grid 1 Accent 5" w:semiHidden="0" w:uiPriority="67" w:unhideWhenUsed="0"/>
-    <w:lsdException w:name="Medium Grid 2 Accent 5" w:semiHidden="0" w:uiPriority="68" w:unhideWhenUsed="0"/>
-    <w:lsdException w:name="Medium Grid 3 Accent 5" w:semiHidden="0" w:uiPriority="69" w:unhideWhenUsed="0"/>
-    <w:lsdException w:name="Dark List Accent 5" w:semiHidden="0" w:uiPriority="70" w:unhideWhenUsed="0"/>
-    <w:lsdException w:name="Colorful Shading Accent 5" w:semiHidden="0" w:uiPriority="71" w:unhideWhenUsed="0"/>
-    <w:lsdException w:name="Colorful List Accent 5" w:semiHidden="0" w:uiPriority="72" w:unhideWhenUsed="0"/>
-    <w:lsdException w:name="Colorful Grid Accent 5" w:semiHidden="0" w:uiPriority="73" w:unhideWhenUsed="0"/>
-    <w:lsdException w:name="Light Shading Accent 6" w:semiHidden="0" w:uiPriority="60" w:unhideWhenUsed="0"/>
-    <w:lsdException w:name="Light List Accent 6" w:semiHidden="0" w:uiPriority="61" w:unhideWhenUsed="0"/>
-    <w:lsdException w:name="Light Grid Accent 6" w:semiHidden="0" w:uiPriority="62" w:unhideWhenUsed="0"/>
-    <w:lsdException w:name="Medium Shading 1 Accent 6" w:semiHidden="0" w:uiPriority="63" w:unhideWhenUsed="0"/>
-    <w:lsdException w:name="Medium Shading 2 Accent 6" w:semiHidden="0" w:uiPriority="64" w:unhideWhenUsed="0"/>
-    <w:lsdException w:name="Medium List 1 Accent 6" w:semiHidden="0" w:uiPriority="65" w:unhideWhenUsed="0"/>
-    <w:lsdException w:name="Medium List 2 Accent 6" w:semiHidden="0" w:uiPriority="66" w:unhideWhenUsed="0"/>
-    <w:lsdException w:name="Medium Grid 1 Accent 6" w:semiHidden="0" w:uiPriority="67" w:unhideWhenUsed="0"/>
-    <w:lsdException w:name="Medium Grid 2 Accent 6" w:semiHidden="0" w:uiPriority="68" w:unhideWhenUsed="0"/>
-    <w:lsdException w:name="Medium Grid 3 Accent 6" w:semiHidden="0" w:uiPriority="69" w:unhideWhenUsed="0"/>
-    <w:lsdException w:name="Dark List Accent 6" w:semiHidden="0" w:uiPriority="70" w:unhideWhenUsed="0"/>
-    <w:lsdException w:name="Colorful Shading Accent 6" w:semiHidden="0" w:uiPriority="71" w:unhideWhenUsed="0"/>
-    <w:lsdException w:name="Colorful List Accent 6" w:semiHidden="0" w:uiPriority="72" w:unhideWhenUsed="0"/>
-    <w:lsdException w:name="Colorful Grid Accent 6" w:semiHidden="0" w:uiPriority="73" w:unhideWhenUsed="0"/>
-    <w:lsdException w:name="Subtle Emphasis" w:semiHidden="0" w:uiPriority="19" w:unhideWhenUsed="0" w:qFormat="1"/>
-    <w:lsdException w:name="Intense Emphasis" w:semiHidden="0" w:uiPriority="21" w:unhideWhenUsed="0" w:qFormat="1"/>
-    <w:lsdException w:name="Subtle Reference" w:semiHidden="0" w:uiPriority="31" w:unhideWhenUsed="0" w:qFormat="1"/>
-    <w:lsdException w:name="Intense Reference" w:semiHidden="0" w:uiPriority="32" w:unhideWhenUsed="0" w:qFormat="1"/>
-    <w:lsdException w:name="Book Title" w:semiHidden="0" w:uiPriority="33" w:unhideWhenUsed="0" w:qFormat="1"/>
-    <w:lsdException w:name="Bibliography" w:uiPriority="37"/>
-    <w:lsdException w:name="TOC Heading" w:uiPriority="39" w:qFormat="1"/>
+  <w:latentStyles w:defLockedState="0" w:defUIPriority="99" w:defSemiHidden="0" w:defUnhideWhenUsed="0" w:defQFormat="0" w:count="380">
+    <w:lsdException w:name="Normal" w:uiPriority="0" w:qFormat="1"/>
+    <w:lsdException w:name="heading 1" w:uiPriority="9" w:qFormat="1"/>
+    <w:lsdException w:name="heading 2" w:semiHidden="1" w:uiPriority="9" w:unhideWhenUsed="1" w:qFormat="1"/>
+    <w:lsdException w:name="heading 3" w:semiHidden="1" w:uiPriority="9" w:unhideWhenUsed="1" w:qFormat="1"/>
+    <w:lsdException w:name="heading 4" w:semiHidden="1" w:uiPriority="9" w:unhideWhenUsed="1" w:qFormat="1"/>
+    <w:lsdException w:name="heading 5" w:semiHidden="1" w:uiPriority="9" w:unhideWhenUsed="1" w:qFormat="1"/>
+    <w:lsdException w:name="heading 6" w:semiHidden="1" w:uiPriority="9" w:unhideWhenUsed="1" w:qFormat="1"/>
+    <w:lsdException w:name="heading 7" w:semiHidden="1" w:uiPriority="9" w:unhideWhenUsed="1" w:qFormat="1"/>
+    <w:lsdException w:name="heading 8" w:semiHidden="1" w:uiPriority="9" w:unhideWhenUsed="1" w:qFormat="1"/>
+    <w:lsdException w:name="heading 9" w:semiHidden="1" w:uiPriority="9" w:unhideWhenUsed="1" w:qFormat="1"/>
+    <w:lsdException w:name="index 1" w:semiHidden="1" w:unhideWhenUsed="1"/>
+    <w:lsdException w:name="index 2" w:semiHidden="1" w:unhideWhenUsed="1"/>
+    <w:lsdException w:name="index 3" w:semiHidden="1" w:unhideWhenUsed="1"/>
+    <w:lsdException w:name="index 4" w:semiHidden="1" w:unhideWhenUsed="1"/>
+    <w:lsdException w:name="index 5" w:semiHidden="1" w:unhideWhenUsed="1"/>
+    <w:lsdException w:name="index 6" w:semiHidden="1" w:unhideWhenUsed="1"/>
+    <w:lsdException w:name="index 7" w:semiHidden="1" w:unhideWhenUsed="1"/>
+    <w:lsdException w:name="index 8" w:semiHidden="1" w:unhideWhenUsed="1"/>
+    <w:lsdException w:name="index 9" w:semiHidden="1" w:unhideWhenUsed="1"/>
+    <w:lsdException w:name="toc 1" w:semiHidden="1" w:uiPriority="39" w:unhideWhenUsed="1"/>
+    <w:lsdException w:name="toc 2" w:semiHidden="1" w:uiPriority="39" w:unhideWhenUsed="1"/>
+    <w:lsdException w:name="toc 3" w:semiHidden="1" w:uiPriority="39" w:unhideWhenUsed="1"/>
+    <w:lsdException w:name="toc 4" w:semiHidden="1" w:uiPriority="39" w:unhideWhenUsed="1"/>
+    <w:lsdException w:name="toc 5" w:semiHidden="1" w:uiPriority="39" w:unhideWhenUsed="1"/>
+    <w:lsdException w:name="toc 6" w:semiHidden="1" w:uiPriority="39" w:unhideWhenUsed="1"/>
+    <w:lsdException w:name="toc 7" w:semiHidden="1" w:uiPriority="39" w:unhideWhenUsed="1"/>
+    <w:lsdException w:name="toc 8" w:semiHidden="1" w:uiPriority="39" w:unhideWhenUsed="1"/>
+    <w:lsdException w:name="toc 9" w:semiHidden="1" w:uiPriority="39" w:unhideWhenUsed="1"/>
+    <w:lsdException w:name="Normal Indent" w:semiHidden="1" w:unhideWhenUsed="1"/>
+    <w:lsdException w:name="footnote text" w:semiHidden="1" w:unhideWhenUsed="1"/>
+    <w:lsdException w:name="annotation text" w:semiHidden="1" w:unhideWhenUsed="1"/>
+    <w:lsdException w:name="header" w:semiHidden="1" w:unhideWhenUsed="1"/>
+    <w:lsdException w:name="footer" w:semiHidden="1" w:unhideWhenUsed="1"/>
+    <w:lsdException w:name="index heading" w:semiHidden="1" w:unhideWhenUsed="1"/>
+    <w:lsdException w:name="caption" w:semiHidden="1" w:uiPriority="35" w:unhideWhenUsed="1" w:qFormat="1"/>
+    <w:lsdException w:name="table of figures" w:semiHidden="1" w:unhideWhenUsed="1"/>
+    <w:lsdException w:name="envelope address" w:semiHidden="1" w:unhideWhenUsed="1"/>
+    <w:lsdException w:name="envelope return" w:semiHidden="1" w:unhideWhenUsed="1"/>
+    <w:lsdException w:name="footnote reference" w:semiHidden="1" w:unhideWhenUsed="1"/>
+    <w:lsdException w:name="annotation reference" w:semiHidden="1" w:unhideWhenUsed="1"/>
+    <w:lsdException w:name="line number" w:semiHidden="1" w:unhideWhenUsed="1"/>
+    <w:lsdException w:name="page number" w:semiHidden="1" w:unhideWhenUsed="1"/>
+    <w:lsdException w:name="endnote reference" w:semiHidden="1" w:unhideWhenUsed="1"/>
+    <w:lsdException w:name="endnote text" w:semiHidden="1" w:unhideWhenUsed="1"/>
+    <w:lsdException w:name="table of authorities" w:semiHidden="1" w:unhideWhenUsed="1"/>
+    <w:lsdException w:name="macro" w:semiHidden="1" w:unhideWhenUsed="1"/>
+    <w:lsdException w:name="toa heading" w:semiHidden="1" w:unhideWhenUsed="1"/>
+    <w:lsdException w:name="List" w:semiHidden="1" w:unhideWhenUsed="1"/>
+    <w:lsdException w:name="List Bullet" w:semiHidden="1" w:unhideWhenUsed="1"/>
+    <w:lsdException w:name="List Number" w:semiHidden="1" w:unhideWhenUsed="1"/>
+    <w:lsdException w:name="List 2" w:semiHidden="1" w:unhideWhenUsed="1"/>
+    <w:lsdException w:name="List 3" w:semiHidden="1" w:unhideWhenUsed="1"/>
+    <w:lsdException w:name="List 4" w:semiHidden="1" w:unhideWhenUsed="1"/>
+    <w:lsdException w:name="List 5" w:semiHidden="1" w:unhideWhenUsed="1"/>
+    <w:lsdException w:name="List Bullet 2" w:semiHidden="1" w:unhideWhenUsed="1"/>
+    <w:lsdException w:name="List Bullet 3" w:semiHidden="1" w:unhideWhenUsed="1"/>
+    <w:lsdException w:name="List Bullet 4" w:semiHidden="1" w:unhideWhenUsed="1"/>
+    <w:lsdException w:name="List Bullet 5" w:semiHidden="1" w:unhideWhenUsed="1"/>
+    <w:lsdException w:name="List Number 2" w:semiHidden="1" w:unhideWhenUsed="1"/>
+    <w:lsdException w:name="List Number 3" w:semiHidden="1" w:unhideWhenUsed="1"/>
+    <w:lsdException w:name="List Number 4" w:semiHidden="1" w:unhideWhenUsed="1"/>
+    <w:lsdException w:name="List Number 5" w:semiHidden="1" w:unhideWhenUsed="1"/>
+    <w:lsdException w:name="Title" w:uiPriority="10" w:qFormat="1"/>
+    <w:lsdException w:name="Closing" w:semiHidden="1" w:unhideWhenUsed="1"/>
+    <w:lsdException w:name="Signature" w:semiHidden="1" w:unhideWhenUsed="1"/>
+    <w:lsdException w:name="Default Paragraph Font" w:semiHidden="1" w:uiPriority="1" w:unhideWhenUsed="1"/>
+    <w:lsdException w:name="Body Text" w:semiHidden="1" w:unhideWhenUsed="1"/>
+    <w:lsdException w:name="Body Text Indent" w:semiHidden="1" w:unhideWhenUsed="1"/>
+    <w:lsdException w:name="List Continue" w:semiHidden="1" w:unhideWhenUsed="1"/>
+    <w:lsdException w:name="List Continue 2" w:semiHidden="1" w:unhideWhenUsed="1"/>
+    <w:lsdException w:name="List Continue 3" w:semiHidden="1" w:unhideWhenUsed="1"/>
+    <w:lsdException w:name="List Continue 4" w:semiHidden="1" w:unhideWhenUsed="1"/>
+    <w:lsdException w:name="List Continue 5" w:semiHidden="1" w:unhideWhenUsed="1"/>
+    <w:lsdException w:name="Message Header" w:semiHidden="1" w:unhideWhenUsed="1"/>
+    <w:lsdException w:name="Subtitle" w:uiPriority="11" w:qFormat="1"/>
+    <w:lsdException w:name="Salutation" w:semiHidden="1" w:unhideWhenUsed="1"/>
+    <w:lsdException w:name="Date" w:semiHidden="1" w:unhideWhenUsed="1"/>
+    <w:lsdException w:name="Body Text First Indent" w:semiHidden="1" w:unhideWhenUsed="1"/>
+    <w:lsdException w:name="Body Text First Indent 2" w:semiHidden="1" w:unhideWhenUsed="1"/>
+    <w:lsdException w:name="Note Heading" w:semiHidden="1" w:unhideWhenUsed="1"/>
+    <w:lsdException w:name="Body Text 2" w:semiHidden="1" w:unhideWhenUsed="1"/>
+    <w:lsdException w:name="Body Text 3" w:semiHidden="1" w:unhideWhenUsed="1"/>
+    <w:lsdException w:name="Body Text Indent 2" w:semiHidden="1" w:unhideWhenUsed="1"/>
+    <w:lsdException w:name="Body Text Indent 3" w:semiHidden="1" w:unhideWhenUsed="1"/>
+    <w:lsdException w:name="Block Text" w:semiHidden="1" w:unhideWhenUsed="1"/>
+    <w:lsdException w:name="Hyperlink" w:semiHidden="1" w:unhideWhenUsed="1"/>
+    <w:lsdException w:name="FollowedHyperlink" w:semiHidden="1" w:unhideWhenUsed="1"/>
+    <w:lsdException w:name="Strong" w:uiPriority="22" w:qFormat="1"/>
+    <w:lsdException w:name="Emphasis" w:uiPriority="20" w:qFormat="1"/>
+    <w:lsdException w:name="Document Map" w:semiHidden="1" w:unhideWhenUsed="1"/>
+    <w:lsdException w:name="Plain Text" w:semiHidden="1" w:unhideWhenUsed="1"/>
+    <w:lsdException w:name="E-mail Signature" w:semiHidden="1" w:unhideWhenUsed="1"/>
+    <w:lsdException w:name="HTML Top of Form" w:semiHidden="1" w:unhideWhenUsed="1"/>
+    <w:lsdException w:name="HTML Bottom of Form" w:semiHidden="1" w:unhideWhenUsed="1"/>
+    <w:lsdException w:name="Normal (Web)" w:semiHidden="1" w:unhideWhenUsed="1"/>
+    <w:lsdException w:name="HTML Acronym" w:semiHidden="1" w:unhideWhenUsed="1"/>
+    <w:lsdException w:name="HTML Address" w:semiHidden="1" w:unhideWhenUsed="1"/>
+    <w:lsdException w:name="HTML Cite" w:semiHidden="1" w:unhideWhenUsed="1"/>
+    <w:lsdException w:name="HTML Code" w:semiHidden="1" w:unhideWhenUsed="1"/>
+    <w:lsdException w:name="HTML Definition" w:semiHidden="1" w:unhideWhenUsed="1"/>
+    <w:lsdException w:name="HTML Keyboard" w:semiHidden="1" w:unhideWhenUsed="1"/>
+    <w:lsdException w:name="HTML Preformatted" w:semiHidden="1" w:unhideWhenUsed="1"/>
+    <w:lsdException w:name="HTML Sample" w:semiHidden="1" w:unhideWhenUsed="1"/>
+    <w:lsdException w:name="HTML Typewriter" w:semiHidden="1" w:unhideWhenUsed="1"/>
+    <w:lsdException w:name="HTML Variable" w:semiHidden="1" w:unhideWhenUsed="1"/>
+    <w:lsdException w:name="Normal Table" w:semiHidden="1" w:unhideWhenUsed="1"/>
+    <w:lsdException w:name="annotation subject" w:semiHidden="1" w:unhideWhenUsed="1"/>
+    <w:lsdException w:name="No List" w:semiHidden="1" w:unhideWhenUsed="1"/>
+    <w:lsdException w:name="Outline List 1" w:semiHidden="1" w:unhideWhenUsed="1"/>
+    <w:lsdException w:name="Outline List 2" w:semiHidden="1" w:unhideWhenUsed="1"/>
+    <w:lsdException w:name="Outline List 3" w:semiHidden="1" w:unhideWhenUsed="1"/>
+    <w:lsdException w:name="Table Simple 1" w:semiHidden="1" w:unhideWhenUsed="1"/>
+    <w:lsdException w:name="Table Simple 2" w:semiHidden="1" w:unhideWhenUsed="1"/>
+    <w:lsdException w:name="Table Simple 3" w:semiHidden="1" w:unhideWhenUsed="1"/>
+    <w:lsdException w:name="Table Classic 1" w:semiHidden="1" w:unhideWhenUsed="1"/>
+    <w:lsdException w:name="Table Classic 2" w:semiHidden="1" w:unhideWhenUsed="1"/>
+    <w:lsdException w:name="Table Classic 3" w:semiHidden="1" w:unhideWhenUsed="1"/>
+    <w:lsdException w:name="Table Classic 4" w:semiHidden="1" w:unhideWhenUsed="1"/>
+    <w:lsdException w:name="Table Colorful 1" w:semiHidden="1" w:unhideWhenUsed="1"/>
+    <w:lsdException w:name="Table Colorful 2" w:semiHidden="1" w:unhideWhenUsed="1"/>
+    <w:lsdException w:name="Table Colorful 3" w:semiHidden="1" w:unhideWhenUsed="1"/>
+    <w:lsdException w:name="Table Columns 1" w:semiHidden="1" w:unhideWhenUsed="1"/>
+    <w:lsdException w:name="Table Columns 2" w:semiHidden="1" w:unhideWhenUsed="1"/>
+    <w:lsdException w:name="Table Columns 3" w:semiHidden="1" w:unhideWhenUsed="1"/>
+    <w:lsdException w:name="Table Columns 4" w:semiHidden="1" w:unhideWhenUsed="1"/>
+    <w:lsdException w:name="Table Columns 5" w:semiHidden="1" w:unhideWhenUsed="1"/>
+    <w:lsdException w:name="Table Grid 1" w:semiHidden="1" w:unhideWhenUsed="1"/>
+    <w:lsdException w:name="Table Grid 2" w:semiHidden="1" w:unhideWhenUsed="1"/>
+    <w:lsdException w:name="Table Grid 3" w:semiHidden="1" w:unhideWhenUsed="1"/>
+    <w:lsdException w:name="Table Grid 4" w:semiHidden="1" w:unhideWhenUsed="1"/>
+    <w:lsdException w:name="Table Grid 5" w:semiHidden="1" w:unhideWhenUsed="1"/>
+    <w:lsdException w:name="Table Grid 6" w:semiHidden="1" w:unhideWhenUsed="1"/>
+    <w:lsdException w:name="Table Grid 7" w:semiHidden="1" w:unhideWhenUsed="1"/>
+    <w:lsdException w:name="Table Grid 8" w:semiHidden="1" w:unhideWhenUsed="1"/>
+    <w:lsdException w:name="Table List 1" w:semiHidden="1" w:unhideWhenUsed="1"/>
+    <w:lsdException w:name="Table List 2" w:semiHidden="1" w:unhideWhenUsed="1"/>
+    <w:lsdException w:name="Table List 3" w:semiHidden="1" w:unhideWhenUsed="1"/>
+    <w:lsdException w:name="Table List 4" w:semiHidden="1" w:unhideWhenUsed="1"/>
+    <w:lsdException w:name="Table List 5" w:semiHidden="1" w:unhideWhenUsed="1"/>
+    <w:lsdException w:name="Table List 6" w:semiHidden="1" w:unhideWhenUsed="1"/>
+    <w:lsdException w:name="Table List 7" w:semiHidden="1" w:unhideWhenUsed="1"/>
+    <w:lsdException w:name="Table List 8" w:semiHidden="1" w:unhideWhenUsed="1"/>
+    <w:lsdException w:name="Table 3D effects 1" w:semiHidden="1" w:unhideWhenUsed="1"/>
+    <w:lsdException w:name="Table 3D effects 2" w:semiHidden="1" w:unhideWhenUsed="1"/>
+    <w:lsdException w:name="Table 3D effects 3" w:semiHidden="1" w:unhideWhenUsed="1"/>
+    <w:lsdException w:name="Table Contemporary" w:semiHidden="1" w:unhideWhenUsed="1"/>
+    <w:lsdException w:name="Table Elegant" w:semiHidden="1" w:unhideWhenUsed="1"/>
+    <w:lsdException w:name="Table Professional" w:semiHidden="1" w:unhideWhenUsed="1"/>
+    <w:lsdException w:name="Table Subtle 1" w:semiHidden="1" w:unhideWhenUsed="1"/>
+    <w:lsdException w:name="Table Subtle 2" w:semiHidden="1" w:unhideWhenUsed="1"/>
+    <w:lsdException w:name="Table Web 1" w:semiHidden="1" w:unhideWhenUsed="1"/>
+    <w:lsdException w:name="Table Web 2" w:semiHidden="1" w:unhideWhenUsed="1"/>
+    <w:lsdException w:name="Table Web 3" w:semiHidden="1" w:unhideWhenUsed="1"/>
+    <w:lsdException w:name="Balloon Text" w:semiHidden="1" w:unhideWhenUsed="1"/>
+    <w:lsdException w:name="Table Grid" w:uiPriority="39"/>
+    <w:lsdException w:name="Table Theme" w:semiHidden="1" w:unhideWhenUsed="1"/>
+    <w:lsdException w:name="Placeholder Text" w:semiHidden="1"/>
+    <w:lsdException w:name="No Spacing" w:uiPriority="1" w:qFormat="1"/>
+    <w:lsdException w:name="Light Shading" w:uiPriority="60"/>
+    <w:lsdException w:name="Light List" w:uiPriority="61"/>
+    <w:lsdException w:name="Light Grid" w:uiPriority="62"/>
+    <w:lsdException w:name="Medium Shading 1" w:uiPriority="63"/>
+    <w:lsdException w:name="Medium Shading 2" w:uiPriority="64"/>
+    <w:lsdException w:name="Medium List 1" w:uiPriority="65"/>
+    <w:lsdException w:name="Medium List 2" w:uiPriority="66"/>
+    <w:lsdException w:name="Medium Grid 1" w:uiPriority="67"/>
+    <w:lsdException w:name="Medium Grid 2" w:uiPriority="68"/>
+    <w:lsdException w:name="Medium Grid 3" w:uiPriority="69"/>
+    <w:lsdException w:name="Dark List" w:uiPriority="70"/>
+    <w:lsdException w:name="Colorful Shading" w:uiPriority="71"/>
+    <w:lsdException w:name="Colorful List" w:uiPriority="72"/>
+    <w:lsdException w:name="Colorful Grid" w:uiPriority="73"/>
+    <w:lsdException w:name="Light Shading Accent 1" w:uiPriority="60"/>
+    <w:lsdException w:name="Light List Accent 1" w:uiPriority="61"/>
+    <w:lsdException w:name="Light Grid Accent 1" w:uiPriority="62"/>
+    <w:lsdException w:name="Medium Shading 1 Accent 1" w:uiPriority="63"/>
+    <w:lsdException w:name="Medium Shading 2 Accent 1" w:uiPriority="64"/>
+    <w:lsdException w:name="Medium List 1 Accent 1" w:uiPriority="65"/>
+    <w:lsdException w:name="Revision" w:semiHidden="1"/>
+    <w:lsdException w:name="List Paragraph" w:uiPriority="34" w:qFormat="1"/>
+    <w:lsdException w:name="Quote" w:uiPriority="29" w:qFormat="1"/>
+    <w:lsdException w:name="Intense Quote" w:uiPriority="30" w:qFormat="1"/>
+    <w:lsdException w:name="Medium List 2 Accent 1" w:uiPriority="66"/>
+    <w:lsdException w:name="Medium Grid 1 Accent 1" w:uiPriority="67"/>
+    <w:lsdException w:name="Medium Grid 2 Accent 1" w:uiPriority="68"/>
+    <w:lsdException w:name="Medium Grid 3 Accent 1" w:uiPriority="69"/>
+    <w:lsdException w:name="Dark List Accent 1" w:uiPriority="70"/>
+    <w:lsdException w:name="Colorful Shading Accent 1" w:uiPriority="71"/>
+    <w:lsdException w:name="Colorful List Accent 1" w:uiPriority="72"/>
+    <w:lsdException w:name="Colorful Grid Accent 1" w:uiPriority="73"/>
+    <w:lsdException w:name="Light Shading Accent 2" w:uiPriority="60"/>
+    <w:lsdException w:name="Light List Accent 2" w:uiPriority="61"/>
+    <w:lsdException w:name="Light Grid Accent 2" w:uiPriority="62"/>
+    <w:lsdException w:name="Medium Shading 1 Accent 2" w:uiPriority="63"/>
+    <w:lsdException w:name="Medium Shading 2 Accent 2" w:uiPriority="64"/>
+    <w:lsdException w:name="Medium List 1 Accent 2" w:uiPriority="65"/>
+    <w:lsdException w:name="Medium List 2 Accent 2" w:uiPriority="66"/>
+    <w:lsdException w:name="Medium Grid 1 Accent 2" w:uiPriority="67"/>
+    <w:lsdException w:name="Medium Grid 2 Accent 2" w:uiPriority="68"/>
+    <w:lsdException w:name="Medium Grid 3 Accent 2" w:uiPriority="69"/>
+    <w:lsdException w:name="Dark List Accent 2" w:uiPriority="70"/>
+    <w:lsdException w:name="Colorful Shading Accent 2" w:uiPriority="71"/>
+    <w:lsdException w:name="Colorful List Accent 2" w:uiPriority="72"/>
+    <w:lsdException w:name="Colorful Grid Accent 2" w:uiPriority="73"/>
+    <w:lsdException w:name="Light Shading Accent 3" w:uiPriority="60"/>
+    <w:lsdException w:name="Light List Accent 3" w:uiPriority="61"/>
+    <w:lsdException w:name="Light Grid Accent 3" w:uiPriority="62"/>
+    <w:lsdException w:name="Medium Shading 1 Accent 3" w:uiPriority="63"/>
+    <w:lsdException w:name="Medium Shading 2 Accent 3" w:uiPriority="64"/>
+    <w:lsdException w:name="Medium List 1 Accent 3" w:uiPriority="65"/>
+    <w:lsdException w:name="Medium List 2 Accent 3" w:uiPriority="66"/>
+    <w:lsdException w:name="Medium Grid 1 Accent 3" w:uiPriority="67"/>
+    <w:lsdException w:name="Medium Grid 2 Accent 3" w:uiPriority="68"/>
+    <w:lsdException w:name="Medium Grid 3 Accent 3" w:uiPriority="69"/>
+    <w:lsdException w:name="Dark List Accent 3" w:uiPriority="70"/>
+    <w:lsdException w:name="Colorful Shading Accent 3" w:uiPriority="71"/>
+    <w:lsdException w:name="Colorful List Accent 3" w:uiPriority="72"/>
+    <w:lsdException w:name="Colorful Grid Accent 3" w:uiPriority="73"/>
+    <w:lsdException w:name="Light Shading Accent 4" w:uiPriority="60"/>
+    <w:lsdException w:name="Light List Accent 4" w:uiPriority="61"/>
+    <w:lsdException w:name="Light Grid Accent 4" w:uiPriority="62"/>
+    <w:lsdException w:name="Medium Shading 1 Accent 4" w:uiPriority="63"/>
+    <w:lsdException w:name="Medium Shading 2 Accent 4" w:uiPriority="64"/>
+    <w:lsdException w:name="Medium List 1 Accent 4" w:uiPriority="65"/>
+    <w:lsdException w:name="Medium List 2 Accent 4" w:uiPriority="66"/>
+    <w:lsdException w:name="Medium Grid 1 Accent 4" w:uiPriority="67"/>
+    <w:lsdException w:name="Medium Grid 2 Accent 4" w:uiPriority="68"/>
+    <w:lsdException w:name="Medium Grid 3 Accent 4" w:uiPriority="69"/>
+    <w:lsdException w:name="Dark List Accent 4" w:uiPriority="70"/>
+    <w:lsdException w:name="Colorful Shading Accent 4" w:uiPriority="71"/>
+    <w:lsdException w:name="Colorful List Accent 4" w:uiPriority="72"/>
+    <w:lsdException w:name="Colorful Grid Accent 4" w:uiPriority="73"/>
+    <w:lsdException w:name="Light Shading Accent 5" w:uiPriority="60"/>
+    <w:lsdException w:name="Light List Accent 5" w:uiPriority="61"/>
+    <w:lsdException w:name="Light Grid Accent 5" w:uiPriority="62"/>
+    <w:lsdException w:name="Medium Shading 1 Accent 5" w:uiPriority="63"/>
+    <w:lsdException w:name="Medium Shading 2 Accent 5" w:uiPriority="64"/>
+    <w:lsdException w:name="Medium List 1 Accent 5" w:uiPriority="65"/>
+    <w:lsdException w:name="Medium List 2 Accent 5" w:uiPriority="66"/>
+    <w:lsdException w:name="Medium Grid 1 Accent 5" w:uiPriority="67"/>
+    <w:lsdException w:name="Medium Grid 2 Accent 5" w:uiPriority="68"/>
+    <w:lsdException w:name="Medium Grid 3 Accent 5" w:uiPriority="69"/>
+    <w:lsdException w:name="Dark List Accent 5" w:uiPriority="70"/>
+    <w:lsdException w:name="Colorful Shading Accent 5" w:uiPriority="71"/>
+    <w:lsdException w:name="Colorful List Accent 5" w:uiPriority="72"/>
+    <w:lsdException w:name="Colorful Grid Accent 5" w:uiPriority="73"/>
+    <w:lsdException w:name="Light Shading Accent 6" w:uiPriority="60"/>
+    <w:lsdException w:name="Light List Accent 6" w:uiPriority="61"/>
+    <w:lsdException w:name="Light Grid Accent 6" w:uiPriority="62"/>
+    <w:lsdException w:name="Medium Shading 1 Accent 6" w:uiPriority="63"/>
+    <w:lsdException w:name="Medium Shading 2 Accent 6" w:uiPriority="64"/>
+    <w:lsdException w:name="Medium List 1 Accent 6" w:uiPriority="65"/>
+    <w:lsdException w:name="Medium List 2 Accent 6" w:uiPriority="66"/>
+    <w:lsdException w:name="Medium Grid 1 Accent 6" w:uiPriority="67"/>
+    <w:lsdException w:name="Medium Grid 2 Accent 6" w:uiPriority="68"/>
+    <w:lsdException w:name="Medium Grid 3 Accent 6" w:uiPriority="69"/>
+    <w:lsdException w:name="Dark List Accent 6" w:uiPriority="70"/>
+    <w:lsdException w:name="Colorful Shading Accent 6" w:uiPriority="71"/>
+    <w:lsdException w:name="Colorful List Accent 6" w:uiPriority="72"/>
+    <w:lsdException w:name="Colorful Grid Accent 6" w:uiPriority="73"/>
+    <w:lsdException w:name="Subtle Emphasis" w:uiPriority="19" w:qFormat="1"/>
+    <w:lsdException w:name="Intense Emphasis" w:uiPriority="21" w:qFormat="1"/>
+    <w:lsdException w:name="Subtle Reference" w:uiPriority="31" w:qFormat="1"/>
+    <w:lsdException w:name="Intense Reference" w:uiPriority="32" w:qFormat="1"/>
+    <w:lsdException w:name="Book Title" w:uiPriority="33" w:qFormat="1"/>
+    <w:lsdException w:name="Bibliography" w:semiHidden="1" w:uiPriority="37" w:unhideWhenUsed="1"/>
+    <w:lsdException w:name="TOC Heading" w:semiHidden="1" w:uiPriority="39" w:unhideWhenUsed="1" w:qFormat="1"/>
+    <w:lsdException w:name="Plain Table 1" w:uiPriority="41"/>
+    <w:lsdException w:name="Plain Table 2" w:uiPriority="42"/>
+    <w:lsdException w:name="Plain Table 3" w:uiPriority="43"/>
+    <w:lsdException w:name="Plain Table 4" w:uiPriority="44"/>
+    <w:lsdException w:name="Plain Table 5" w:uiPriority="45"/>
+    <w:lsdException w:name="Grid Table Light" w:uiPriority="40"/>
+    <w:lsdException w:name="Grid Table 1 Light" w:uiPriority="46"/>
+    <w:lsdException w:name="Grid Table 2" w:uiPriority="47"/>
+    <w:lsdException w:name="Grid Table 3" w:uiPriority="48"/>
+    <w:lsdException w:name="Grid Table 4" w:uiPriority="49"/>
+    <w:lsdException w:name="Grid Table 5 Dark" w:uiPriority="50"/>
+    <w:lsdException w:name="Grid Table 6 Colorful" w:uiPriority="51"/>
+    <w:lsdException w:name="Grid Table 7 Colorful" w:uiPriority="52"/>
+    <w:lsdException w:name="Grid Table 1 Light Accent 1" w:uiPriority="46"/>
+    <w:lsdException w:name="Grid Table 2 Accent 1" w:uiPriority="47"/>
+    <w:lsdException w:name="Grid Table 3 Accent 1" w:uiPriority="48"/>
+    <w:lsdException w:name="Grid Table 4 Accent 1" w:uiPriority="49"/>
+    <w:lsdException w:name="Grid Table 5 Dark Accent 1" w:uiPriority="50"/>
+    <w:lsdException w:name="Grid Table 6 Colorful Accent 1" w:uiPriority="51"/>
+    <w:lsdException w:name="Grid Table 7 Colorful Accent 1" w:uiPriority="52"/>
+    <w:lsdException w:name="Grid Table 1 Light Accent 2" w:uiPriority="46"/>
+    <w:lsdException w:name="Grid Table 2 Accent 2" w:uiPriority="47"/>
+    <w:lsdException w:name="Grid Table 3 Accent 2" w:uiPriority="48"/>
+    <w:lsdException w:name="Grid Table 4 Accent 2" w:uiPriority="49"/>
+    <w:lsdException w:name="Grid Table 5 Dark Accent 2" w:uiPriority="50"/>
+    <w:lsdException w:name="Grid Table 6 Colorful Accent 2" w:uiPriority="51"/>
+    <w:lsdException w:name="Grid Table 7 Colorful Accent 2" w:uiPriority="52"/>
+    <w:lsdException w:name="Grid Table 1 Light Accent 3" w:uiPriority="46"/>
+    <w:lsdException w:name="Grid Table 2 Accent 3" w:uiPriority="47"/>
+    <w:lsdException w:name="Grid Table 3 Accent 3" w:uiPriority="48"/>
+    <w:lsdException w:name="Grid Table 4 Accent 3" w:uiPriority="49"/>
+    <w:lsdException w:name="Grid Table 5 Dark Accent 3" w:uiPriority="50"/>
+    <w:lsdException w:name="Grid Table 6 Colorful Accent 3" w:uiPriority="51"/>
+    <w:lsdException w:name="Grid Table 7 Colorful Accent 3" w:uiPriority="52"/>
+    <w:lsdException w:name="Grid Table 1 Light Accent 4" w:uiPriority="46"/>
+    <w:lsdException w:name="Grid Table 2 Accent 4" w:uiPriority="47"/>
+    <w:lsdException w:name="Grid Table 3 Accent 4" w:uiPriority="48"/>
+    <w:lsdException w:name="Grid Table 4 Accent 4" w:uiPriority="49"/>
+    <w:lsdException w:name="Grid Table 5 Dark Accent 4" w:uiPriority="50"/>
+    <w:lsdException w:name="Grid Table 6 Colorful Accent 4" w:uiPriority="51"/>
+    <w:lsdException w:name="Grid Table 7 Colorful Accent 4" w:uiPriority="52"/>
+    <w:lsdException w:name="Grid Table 1 Light Accent 5" w:uiPriority="46"/>
+    <w:lsdException w:name="Grid Table 2 Accent 5" w:uiPriority="47"/>
+    <w:lsdException w:name="Grid Table 3 Accent 5" w:uiPriority="48"/>
+    <w:lsdException w:name="Grid Table 4 Accent 5" w:uiPriority="49"/>
+    <w:lsdException w:name="Grid Table 5 Dark Accent 5" w:uiPriority="50"/>
+    <w:lsdException w:name="Grid Table 6 Colorful Accent 5" w:uiPriority="51"/>
+    <w:lsdException w:name="Grid Table 7 Colorful Accent 5" w:uiPriority="52"/>
+    <w:lsdException w:name="Grid Table 1 Light Accent 6" w:uiPriority="46"/>
+    <w:lsdException w:name="Grid Table 2 Accent 6" w:uiPriority="47"/>
+    <w:lsdException w:name="Grid Table 3 Accent 6" w:uiPriority="48"/>
+    <w:lsdException w:name="Grid Table 4 Accent 6" w:uiPriority="49"/>
+    <w:lsdException w:name="Grid Table 5 Dark Accent 6" w:uiPriority="50"/>
+    <w:lsdException w:name="Grid Table 6 Colorful Accent 6" w:uiPriority="51"/>
+    <w:lsdException w:name="Grid Table 7 Colorful Accent 6" w:uiPriority="52"/>
+    <w:lsdException w:name="List Table 1 Light" w:uiPriority="46"/>
+    <w:lsdException w:name="List Table 2" w:uiPriority="47"/>
+    <w:lsdException w:name="List Table 3" w:uiPriority="48"/>
+    <w:lsdException w:name="List Table 4" w:uiPriority="49"/>
+    <w:lsdException w:name="List Table 5 Dark" w:uiPriority="50"/>
+    <w:lsdException w:name="List Table 6 Colorful" w:uiPriority="51"/>
+    <w:lsdException w:name="List Table 7 Colorful" w:uiPriority="52"/>
+    <w:lsdException w:name="List Table 1 Light Accent 1" w:uiPriority="46"/>
+    <w:lsdException w:name="List Table 2 Accent 1" w:uiPriority="47"/>
+    <w:lsdException w:name="List Table 3 Accent 1" w:uiPriority="48"/>
+    <w:lsdException w:name="List Table 4 Accent 1" w:uiPriority="49"/>
+    <w:lsdException w:name="List Table 5 Dark Accent 1" w:uiPriority="50"/>
+    <w:lsdException w:name="List Table 6 Colorful Accent 1" w:uiPriority="51"/>
+    <w:lsdException w:name="List Table 7 Colorful Accent 1" w:uiPriority="52"/>
+    <w:lsdException w:name="List Table 1 Light Accent 2" w:uiPriority="46"/>
+    <w:lsdException w:name="List Table 2 Accent 2" w:uiPriority="47"/>
+    <w:lsdException w:name="List Table 3 Accent 2" w:uiPriority="48"/>
+    <w:lsdException w:name="List Table 4 Accent 2" w:uiPriority="49"/>
+    <w:lsdException w:name="List Table 5 Dark Accent 2" w:uiPriority="50"/>
+    <w:lsdException w:name="List Table 6 Colorful Accent 2" w:uiPriority="51"/>
+    <w:lsdException w:name="List Table 7 Colorful Accent 2" w:uiPriority="52"/>
+    <w:lsdException w:name="List Table 1 Light Accent 3" w:uiPriority="46"/>
+    <w:lsdException w:name="List Table 2 Accent 3" w:uiPriority="47"/>
+    <w:lsdException w:name="List Table 3 Accent 3" w:uiPriority="48"/>
+    <w:lsdException w:name="List Table 4 Accent 3" w:uiPriority="49"/>
+    <w:lsdException w:name="List Table 5 Dark Accent 3" w:uiPriority="50"/>
+    <w:lsdException w:name="List Table 6 Colorful Accent 3" w:uiPriority="51"/>
+    <w:lsdException w:name="List Table 7 Colorful Accent 3" w:uiPriority="52"/>
+    <w:lsdException w:name="List Table 1 Light Accent 4" w:uiPriority="46"/>
+    <w:lsdException w:name="List Table 2 Accent 4" w:uiPriority="47"/>
+    <w:lsdException w:name="List Table 3 Accent 4" w:uiPriority="48"/>
+    <w:lsdException w:name="List Table 4 Accent 4" w:uiPriority="49"/>
+    <w:lsdException w:name="List Table 5 Dark Accent 4" w:uiPriority="50"/>
+    <w:lsdException w:name="List Table 6 Colorful Accent 4" w:uiPriority="51"/>
+    <w:lsdException w:name="List Table 7 Colorful Accent 4" w:uiPriority="52"/>
+    <w:lsdException w:name="List Table 1 Light Accent 5" w:uiPriority="46"/>
+    <w:lsdException w:name="List Table 2 Accent 5" w:uiPriority="47"/>
+    <w:lsdException w:name="List Table 3 Accent 5" w:uiPriority="48"/>
+    <w:lsdException w:name="List Table 4 Accent 5" w:uiPriority="49"/>
+    <w:lsdException w:name="List Table 5 Dark Accent 5" w:uiPriority="50"/>
+    <w:lsdException w:name="List Table 6 Colorful Accent 5" w:uiPriority="51"/>
+    <w:lsdException w:name="List Table 7 Colorful Accent 5" w:uiPriority="52"/>
+    <w:lsdException w:name="List Table 1 Light Accent 6" w:uiPriority="46"/>
+    <w:lsdException w:name="List Table 2 Accent 6" w:uiPriority="47"/>
+    <w:lsdException w:name="List Table 3 Accent 6" w:uiPriority="48"/>
+    <w:lsdException w:name="List Table 4 Accent 6" w:uiPriority="49"/>
+    <w:lsdException w:name="List Table 5 Dark Accent 6" w:uiPriority="50"/>
+    <w:lsdException w:name="List Table 6 Colorful Accent 6" w:uiPriority="51"/>
+    <w:lsdException w:name="List Table 7 Colorful Accent 6" w:uiPriority="52"/>
   </w:latentStyles>
   <w:style w:type="paragraph" w:default="1" w:styleId="Normal">
     <w:name w:val="Normal"/>
@@ -4393,7 +4555,7 @@
   <a:extraClrSchemeLst/>
   <a:extLst>
     <a:ext uri="{05A4C25C-085E-4340-85A3-A5531E510DB2}">
-      <thm15:themeFamily xmlns:thm15="http://schemas.microsoft.com/office/thememl/2012/main" xmlns="" name="Office Theme" id="{62F939B6-93AF-4DB8-9C6B-D6C7DFDC589F}" vid="{4A3C46E8-61CC-4603-A589-7422A47A8E4A}"/>
+      <thm15:themeFamily xmlns:thm15="http://schemas.microsoft.com/office/thememl/2012/main" name="Office Theme" id="{62F939B6-93AF-4DB8-9C6B-D6C7DFDC589F}" vid="{4A3C46E8-61CC-4603-A589-7422A47A8E4A}"/>
     </a:ext>
   </a:extLst>
 </a:theme>

</xml_diff>